<commit_message>
removed text in option
</commit_message>
<xml_diff>
--- a/old-new-text-RFC8724_CG.docx
+++ b/old-new-text-RFC8724_CG.docx
@@ -3296,13 +3296,13 @@
           <w:bCs/>
           <w:color w:val="00B050"/>
         </w:rPr>
-        <w:t xml:space="preserve"> Header</w:t>
-      </w:r>
-      <w:r>
-        <w:rPr>
-          <w:rFonts w:ascii="Courier New" w:hAnsi="Courier New" w:cs="Courier New"/>
-        </w:rPr>
-        <w:t xml:space="preserve"> corresponds to the last window of</w:t>
+        <w:t xml:space="preserve"> </w:t>
+      </w:r>
+      <w:r>
+        <w:rPr>
+          <w:rFonts w:ascii="Courier New" w:hAnsi="Courier New" w:cs="Courier New"/>
+        </w:rPr>
+        <w:t>corresponds to the last window of</w:t>
       </w:r>
     </w:p>
     <w:p>
@@ -4048,16 +4048,7 @@
           <w:bCs/>
           <w:color w:val="00B050"/>
         </w:rPr>
-        <w:t xml:space="preserve">                   sender MAY either send in addition </w:t>
-      </w:r>
-      <w:commentRangeStart w:id="0"/>
-      <w:r>
-        <w:rPr>
-          <w:b/>
-          <w:bCs/>
-          <w:color w:val="00B050"/>
-        </w:rPr>
-        <w:t>a SCHC ACK REQ with</w:t>
+        <w:t xml:space="preserve">                   sender MAY either send in addition a SCHC ACK REQ with</w:t>
       </w:r>
     </w:p>
     <w:p>
@@ -4078,31 +4069,6 @@
         </w:rPr>
         <w:t xml:space="preserve">                   the W field corresponding to the last window,</w:t>
       </w:r>
-      <w:commentRangeEnd w:id="0"/>
-      <w:r>
-        <w:rPr>
-          <w:rStyle w:val="CommentReference"/>
-          <w:rFonts w:asciiTheme="minorHAnsi" w:eastAsiaTheme="minorHAnsi" w:hAnsiTheme="minorHAnsi" w:cstheme="minorBidi"/>
-        </w:rPr>
-        <w:commentReference w:id="0"/>
-      </w:r>
-      <w:r>
-        <w:rPr>
-          <w:b/>
-          <w:bCs/>
-          <w:color w:val="00B050"/>
-        </w:rPr>
-        <w:t xml:space="preserve"> </w:t>
-      </w:r>
-      <w:commentRangeStart w:id="1"/>
-      <w:r>
-        <w:rPr>
-          <w:b/>
-          <w:bCs/>
-          <w:color w:val="00B050"/>
-        </w:rPr>
-        <w:t xml:space="preserve">continue </w:t>
-      </w:r>
     </w:p>
     <w:p>
       <w:pPr>
@@ -4120,7 +4086,7 @@
           <w:bCs/>
           <w:color w:val="00B050"/>
         </w:rPr>
-        <w:t xml:space="preserve">                   the transmission of the remaining </w:t>
+        <w:t xml:space="preserve">or repeat the All-1 </w:t>
       </w:r>
       <w:r>
         <w:rPr>
@@ -4136,15 +4102,15 @@
           <w:bCs/>
           <w:color w:val="00B050"/>
         </w:rPr>
-        <w:t xml:space="preserve">ragments </w:t>
-      </w:r>
-      <w:r>
-        <w:rPr>
-          <w:b/>
-          <w:bCs/>
-          <w:color w:val="00B050"/>
-        </w:rPr>
-        <w:t>to be</w:t>
+        <w:t xml:space="preserve">ragment </w:t>
+      </w:r>
+      <w:r>
+        <w:rPr>
+          <w:b/>
+          <w:bCs/>
+          <w:color w:val="00B050"/>
+        </w:rPr>
+        <w:t>to confirm that</w:t>
       </w:r>
     </w:p>
     <w:p>
@@ -4163,65 +4129,6 @@
           <w:bCs/>
           <w:color w:val="00B050"/>
         </w:rPr>
-        <w:t xml:space="preserve">                   transmitted</w:t>
-      </w:r>
-      <w:commentRangeEnd w:id="1"/>
-      <w:r>
-        <w:rPr>
-          <w:rStyle w:val="CommentReference"/>
-          <w:rFonts w:asciiTheme="minorHAnsi" w:eastAsiaTheme="minorHAnsi" w:hAnsiTheme="minorHAnsi" w:cstheme="minorBidi"/>
-        </w:rPr>
-        <w:commentReference w:id="1"/>
-      </w:r>
-      <w:r>
-        <w:rPr>
-          <w:b/>
-          <w:bCs/>
-          <w:color w:val="00B050"/>
-        </w:rPr>
-        <w:t xml:space="preserve">, or repeat the All-1 </w:t>
-      </w:r>
-      <w:r>
-        <w:rPr>
-          <w:b/>
-          <w:bCs/>
-          <w:color w:val="00B050"/>
-        </w:rPr>
-        <w:t>SCHC F</w:t>
-      </w:r>
-      <w:r>
-        <w:rPr>
-          <w:b/>
-          <w:bCs/>
-          <w:color w:val="00B050"/>
-        </w:rPr>
-        <w:t xml:space="preserve">ragment </w:t>
-      </w:r>
-      <w:r>
-        <w:rPr>
-          <w:b/>
-          <w:bCs/>
-          <w:color w:val="00B050"/>
-        </w:rPr>
-        <w:t>to confirm that</w:t>
-      </w:r>
-    </w:p>
-    <w:p>
-      <w:pPr>
-        <w:pStyle w:val="HTMLPreformatted"/>
-        <w:shd w:val="clear" w:color="auto" w:fill="FFFFFF"/>
-        <w:rPr>
-          <w:b/>
-          <w:bCs/>
-          <w:color w:val="00B050"/>
-        </w:rPr>
-      </w:pPr>
-      <w:r>
-        <w:rPr>
-          <w:b/>
-          <w:bCs/>
-          <w:color w:val="00B050"/>
-        </w:rPr>
         <w:t xml:space="preserve">                   all </w:t>
       </w:r>
       <w:r>
@@ -4750,164 +4657,1117 @@
         <w:rPr>
           <w:rFonts w:ascii="Courier New" w:hAnsi="Courier New" w:cs="Courier New"/>
         </w:rPr>
+        <w:t xml:space="preserve">      -  then, it MAY send a SCHC ACK REQ with the W field corresponding</w:t>
+      </w:r>
+    </w:p>
+    <w:p>
+      <w:pPr>
+        <w:pStyle w:val="PlainText"/>
+        <w:rPr>
+          <w:rFonts w:ascii="Courier New" w:hAnsi="Courier New" w:cs="Courier New"/>
+        </w:rPr>
+      </w:pPr>
+      <w:r>
+        <w:rPr>
+          <w:rFonts w:ascii="Courier New" w:hAnsi="Courier New" w:cs="Courier New"/>
+        </w:rPr>
+        <w:t xml:space="preserve">         to the last window.</w:t>
+      </w:r>
+    </w:p>
+    <w:p>
+      <w:pPr>
+        <w:pStyle w:val="PlainText"/>
+        <w:rPr>
+          <w:rFonts w:ascii="Courier New" w:hAnsi="Courier New" w:cs="Courier New"/>
+        </w:rPr>
+      </w:pPr>
+    </w:p>
+    <w:p>
+      <w:pPr>
+        <w:pStyle w:val="PlainText"/>
+        <w:rPr>
+          <w:rFonts w:ascii="Courier New" w:hAnsi="Courier New" w:cs="Courier New"/>
+        </w:rPr>
+      </w:pPr>
+      <w:r>
+        <w:rPr>
+          <w:rFonts w:ascii="Courier New" w:hAnsi="Courier New" w:cs="Courier New"/>
+        </w:rPr>
+        <w:t xml:space="preserve">   See Figure 43 for one among several possible examples of a Finite</w:t>
+      </w:r>
+    </w:p>
+    <w:p>
+      <w:pPr>
+        <w:pStyle w:val="PlainText"/>
+        <w:rPr>
+          <w:rFonts w:ascii="Courier New" w:hAnsi="Courier New" w:cs="Courier New"/>
+        </w:rPr>
+      </w:pPr>
+      <w:r>
+        <w:rPr>
+          <w:rFonts w:ascii="Courier New" w:hAnsi="Courier New" w:cs="Courier New"/>
+        </w:rPr>
+        <w:t xml:space="preserve">   State Machine implementing a sender behavior obeying this</w:t>
+      </w:r>
+    </w:p>
+    <w:p>
+      <w:pPr>
+        <w:pStyle w:val="PlainText"/>
+        <w:rPr>
+          <w:rFonts w:ascii="Courier New" w:hAnsi="Courier New" w:cs="Courier New"/>
+        </w:rPr>
+      </w:pPr>
+      <w:r>
+        <w:rPr>
+          <w:rFonts w:ascii="Courier New" w:hAnsi="Courier New" w:cs="Courier New"/>
+        </w:rPr>
+        <w:t xml:space="preserve">   specification.</w:t>
+      </w:r>
+    </w:p>
+    <w:p>
+      <w:pPr>
+        <w:pStyle w:val="PlainText"/>
+        <w:rPr>
+          <w:rFonts w:ascii="Courier New" w:hAnsi="Courier New" w:cs="Courier New"/>
+        </w:rPr>
+      </w:pPr>
+    </w:p>
+    <w:p>
+      <w:pPr>
+        <w:pStyle w:val="PlainText"/>
+        <w:rPr>
+          <w:rFonts w:ascii="Courier New" w:hAnsi="Courier New" w:cs="Courier New"/>
+        </w:rPr>
+      </w:pPr>
+      <w:r>
+        <w:rPr>
+          <w:rFonts w:ascii="Courier New" w:hAnsi="Courier New" w:cs="Courier New"/>
+        </w:rPr>
+        <w:t>8.4.3.2.  Receiver Behavior</w:t>
+      </w:r>
+    </w:p>
+    <w:p>
+      <w:pPr>
+        <w:pStyle w:val="PlainText"/>
+        <w:rPr>
+          <w:rFonts w:ascii="Courier New" w:hAnsi="Courier New" w:cs="Courier New"/>
+        </w:rPr>
+      </w:pPr>
+    </w:p>
+    <w:p>
+      <w:pPr>
+        <w:pStyle w:val="PlainText"/>
+        <w:rPr>
+          <w:rFonts w:ascii="Courier New" w:hAnsi="Courier New" w:cs="Courier New"/>
+        </w:rPr>
+      </w:pPr>
+      <w:r>
+        <w:rPr>
+          <w:rFonts w:ascii="Courier New" w:hAnsi="Courier New" w:cs="Courier New"/>
+        </w:rPr>
+        <w:t xml:space="preserve">   On receiving a SCHC Fragment with a RuleID and </w:t>
+      </w:r>
+      <w:proofErr w:type="spellStart"/>
+      <w:r>
+        <w:rPr>
+          <w:rFonts w:ascii="Courier New" w:hAnsi="Courier New" w:cs="Courier New"/>
+        </w:rPr>
+        <w:t>DTag</w:t>
+      </w:r>
+      <w:proofErr w:type="spellEnd"/>
+      <w:r>
+        <w:rPr>
+          <w:rFonts w:ascii="Courier New" w:hAnsi="Courier New" w:cs="Courier New"/>
+        </w:rPr>
+        <w:t xml:space="preserve"> pair not being</w:t>
+      </w:r>
+    </w:p>
+    <w:p>
+      <w:pPr>
+        <w:pStyle w:val="PlainText"/>
+        <w:rPr>
+          <w:rFonts w:ascii="Courier New" w:hAnsi="Courier New" w:cs="Courier New"/>
+        </w:rPr>
+      </w:pPr>
+      <w:r>
+        <w:rPr>
+          <w:rFonts w:ascii="Courier New" w:hAnsi="Courier New" w:cs="Courier New"/>
+        </w:rPr>
+        <w:t xml:space="preserve">   processed at that time:</w:t>
+      </w:r>
+    </w:p>
+    <w:p>
+      <w:pPr>
+        <w:pStyle w:val="PlainText"/>
+        <w:rPr>
+          <w:rFonts w:ascii="Courier New" w:hAnsi="Courier New" w:cs="Courier New"/>
+        </w:rPr>
+      </w:pPr>
+    </w:p>
+    <w:p>
+      <w:pPr>
+        <w:pStyle w:val="PlainText"/>
+        <w:rPr>
+          <w:rFonts w:ascii="Courier New" w:hAnsi="Courier New" w:cs="Courier New"/>
+        </w:rPr>
+      </w:pPr>
+      <w:r>
+        <w:rPr>
+          <w:rFonts w:ascii="Courier New" w:hAnsi="Courier New" w:cs="Courier New"/>
+        </w:rPr>
+        <w:t xml:space="preserve">   *  </w:t>
+      </w:r>
+      <w:proofErr w:type="gramStart"/>
+      <w:r>
+        <w:rPr>
+          <w:rFonts w:ascii="Courier New" w:hAnsi="Courier New" w:cs="Courier New"/>
+        </w:rPr>
+        <w:t>the</w:t>
+      </w:r>
+      <w:proofErr w:type="gramEnd"/>
+      <w:r>
+        <w:rPr>
+          <w:rFonts w:ascii="Courier New" w:hAnsi="Courier New" w:cs="Courier New"/>
+        </w:rPr>
+        <w:t xml:space="preserve"> receiver SHOULD check if the </w:t>
+      </w:r>
+      <w:proofErr w:type="spellStart"/>
+      <w:r>
+        <w:rPr>
+          <w:rFonts w:ascii="Courier New" w:hAnsi="Courier New" w:cs="Courier New"/>
+        </w:rPr>
+        <w:t>DTag</w:t>
+      </w:r>
+      <w:proofErr w:type="spellEnd"/>
+      <w:r>
+        <w:rPr>
+          <w:rFonts w:ascii="Courier New" w:hAnsi="Courier New" w:cs="Courier New"/>
+        </w:rPr>
+        <w:t xml:space="preserve"> value has not recently been</w:t>
+      </w:r>
+    </w:p>
+    <w:p>
+      <w:pPr>
+        <w:pStyle w:val="PlainText"/>
+        <w:rPr>
+          <w:rFonts w:ascii="Courier New" w:hAnsi="Courier New" w:cs="Courier New"/>
+        </w:rPr>
+      </w:pPr>
+      <w:r>
+        <w:rPr>
+          <w:rFonts w:ascii="Courier New" w:hAnsi="Courier New" w:cs="Courier New"/>
+        </w:rPr>
+        <w:t xml:space="preserve">      used for that RuleID value, thereby ensuring that the received</w:t>
+      </w:r>
+    </w:p>
+    <w:p>
+      <w:pPr>
+        <w:pStyle w:val="PlainText"/>
+        <w:rPr>
+          <w:rFonts w:ascii="Courier New" w:hAnsi="Courier New" w:cs="Courier New"/>
+        </w:rPr>
+      </w:pPr>
+      <w:r>
+        <w:rPr>
+          <w:rFonts w:ascii="Courier New" w:hAnsi="Courier New" w:cs="Courier New"/>
+        </w:rPr>
+        <w:t xml:space="preserve">      SCHC Fragment is not a remnant of a prior fragmented SCHC Packet</w:t>
+      </w:r>
+    </w:p>
+    <w:p>
+      <w:pPr>
+        <w:pStyle w:val="PlainText"/>
+        <w:rPr>
+          <w:rFonts w:ascii="Courier New" w:hAnsi="Courier New" w:cs="Courier New"/>
+        </w:rPr>
+      </w:pPr>
+      <w:r>
+        <w:rPr>
+          <w:rFonts w:ascii="Courier New" w:hAnsi="Courier New" w:cs="Courier New"/>
+        </w:rPr>
+        <w:t xml:space="preserve">      transmission.  The initial value of the Inactivity Timer is the</w:t>
+      </w:r>
+    </w:p>
+    <w:p>
+      <w:pPr>
+        <w:pStyle w:val="PlainText"/>
+        <w:rPr>
+          <w:rFonts w:ascii="Courier New" w:hAnsi="Courier New" w:cs="Courier New"/>
+        </w:rPr>
+      </w:pPr>
+      <w:r>
+        <w:rPr>
+          <w:rFonts w:ascii="Courier New" w:hAnsi="Courier New" w:cs="Courier New"/>
+        </w:rPr>
+        <w:t xml:space="preserve">      RECOMMENDED lifetime for the </w:t>
+      </w:r>
+      <w:proofErr w:type="spellStart"/>
+      <w:r>
+        <w:rPr>
+          <w:rFonts w:ascii="Courier New" w:hAnsi="Courier New" w:cs="Courier New"/>
+        </w:rPr>
+        <w:t>DTag</w:t>
+      </w:r>
+      <w:proofErr w:type="spellEnd"/>
+      <w:r>
+        <w:rPr>
+          <w:rFonts w:ascii="Courier New" w:hAnsi="Courier New" w:cs="Courier New"/>
+        </w:rPr>
+        <w:t xml:space="preserve"> value at the receiver.  If the</w:t>
+      </w:r>
+    </w:p>
+    <w:p>
+      <w:pPr>
+        <w:pStyle w:val="PlainText"/>
+        <w:rPr>
+          <w:rFonts w:ascii="Courier New" w:hAnsi="Courier New" w:cs="Courier New"/>
+        </w:rPr>
+      </w:pPr>
+      <w:r>
+        <w:rPr>
+          <w:rFonts w:ascii="Courier New" w:hAnsi="Courier New" w:cs="Courier New"/>
+        </w:rPr>
+        <w:t xml:space="preserve">      SCHC Fragment is determined to be such a remnant, the receiver MAY</w:t>
+      </w:r>
+    </w:p>
+    <w:p>
+      <w:pPr>
+        <w:pStyle w:val="PlainText"/>
+        <w:rPr>
+          <w:rFonts w:ascii="Courier New" w:hAnsi="Courier New" w:cs="Courier New"/>
+        </w:rPr>
+      </w:pPr>
+      <w:r>
+        <w:rPr>
+          <w:rFonts w:ascii="Courier New" w:hAnsi="Courier New" w:cs="Courier New"/>
+        </w:rPr>
+        <w:t xml:space="preserve">      silently ignore it and discard it.</w:t>
+      </w:r>
+    </w:p>
+    <w:p>
+      <w:pPr>
+        <w:pStyle w:val="PlainText"/>
+        <w:rPr>
+          <w:rFonts w:ascii="Courier New" w:hAnsi="Courier New" w:cs="Courier New"/>
+        </w:rPr>
+      </w:pPr>
+    </w:p>
+    <w:p>
+      <w:pPr>
+        <w:pStyle w:val="PlainText"/>
+        <w:rPr>
+          <w:rFonts w:ascii="Courier New" w:hAnsi="Courier New" w:cs="Courier New"/>
+        </w:rPr>
+      </w:pPr>
+      <w:r>
+        <w:rPr>
+          <w:rFonts w:ascii="Courier New" w:hAnsi="Courier New" w:cs="Courier New"/>
+        </w:rPr>
+        <w:t xml:space="preserve">   *  </w:t>
+      </w:r>
+      <w:proofErr w:type="gramStart"/>
+      <w:r>
+        <w:rPr>
+          <w:rFonts w:ascii="Courier New" w:hAnsi="Courier New" w:cs="Courier New"/>
+        </w:rPr>
+        <w:t>the</w:t>
+      </w:r>
+      <w:proofErr w:type="gramEnd"/>
+      <w:r>
+        <w:rPr>
+          <w:rFonts w:ascii="Courier New" w:hAnsi="Courier New" w:cs="Courier New"/>
+        </w:rPr>
+        <w:t xml:space="preserve"> receiver MUST start a process to assemble a new SCHC Packet</w:t>
+      </w:r>
+    </w:p>
+    <w:p>
+      <w:pPr>
+        <w:pStyle w:val="PlainText"/>
+        <w:rPr>
+          <w:rFonts w:ascii="Courier New" w:hAnsi="Courier New" w:cs="Courier New"/>
+        </w:rPr>
+      </w:pPr>
+      <w:r>
+        <w:rPr>
+          <w:rFonts w:ascii="Courier New" w:hAnsi="Courier New" w:cs="Courier New"/>
+        </w:rPr>
+        <w:t xml:space="preserve">      with that RuleID and </w:t>
+      </w:r>
+      <w:proofErr w:type="spellStart"/>
+      <w:r>
+        <w:rPr>
+          <w:rFonts w:ascii="Courier New" w:hAnsi="Courier New" w:cs="Courier New"/>
+        </w:rPr>
+        <w:t>DTag</w:t>
+      </w:r>
+      <w:proofErr w:type="spellEnd"/>
+      <w:r>
+        <w:rPr>
+          <w:rFonts w:ascii="Courier New" w:hAnsi="Courier New" w:cs="Courier New"/>
+        </w:rPr>
+        <w:t xml:space="preserve"> value pair.  The receiver MUST start an</w:t>
+      </w:r>
+    </w:p>
+    <w:p>
+      <w:pPr>
+        <w:pStyle w:val="PlainText"/>
+        <w:rPr>
+          <w:rFonts w:ascii="Courier New" w:hAnsi="Courier New" w:cs="Courier New"/>
+        </w:rPr>
+      </w:pPr>
+      <w:r>
+        <w:rPr>
+          <w:rFonts w:ascii="Courier New" w:hAnsi="Courier New" w:cs="Courier New"/>
+        </w:rPr>
+        <w:t xml:space="preserve">      Inactivity Timer for that RuleID and </w:t>
+      </w:r>
+      <w:proofErr w:type="spellStart"/>
+      <w:r>
+        <w:rPr>
+          <w:rFonts w:ascii="Courier New" w:hAnsi="Courier New" w:cs="Courier New"/>
+        </w:rPr>
+        <w:t>DTag</w:t>
+      </w:r>
+      <w:proofErr w:type="spellEnd"/>
+      <w:r>
+        <w:rPr>
+          <w:rFonts w:ascii="Courier New" w:hAnsi="Courier New" w:cs="Courier New"/>
+        </w:rPr>
+        <w:t xml:space="preserve"> value pair.  It MUST</w:t>
+      </w:r>
+    </w:p>
+    <w:p>
+      <w:pPr>
+        <w:pStyle w:val="PlainText"/>
+        <w:rPr>
+          <w:rFonts w:ascii="Courier New" w:hAnsi="Courier New" w:cs="Courier New"/>
+        </w:rPr>
+      </w:pPr>
+      <w:r>
+        <w:rPr>
+          <w:rFonts w:ascii="Courier New" w:hAnsi="Courier New" w:cs="Courier New"/>
+        </w:rPr>
+        <w:t xml:space="preserve">      initialize an Attempts counter to 0 for that RuleID and </w:t>
+      </w:r>
+      <w:proofErr w:type="spellStart"/>
+      <w:r>
+        <w:rPr>
+          <w:rFonts w:ascii="Courier New" w:hAnsi="Courier New" w:cs="Courier New"/>
+        </w:rPr>
+        <w:t>DTag</w:t>
+      </w:r>
+      <w:proofErr w:type="spellEnd"/>
+      <w:r>
+        <w:rPr>
+          <w:rFonts w:ascii="Courier New" w:hAnsi="Courier New" w:cs="Courier New"/>
+        </w:rPr>
+        <w:t xml:space="preserve"> value</w:t>
+      </w:r>
+    </w:p>
+    <w:p>
+      <w:pPr>
+        <w:pStyle w:val="PlainText"/>
+        <w:rPr>
+          <w:rFonts w:ascii="Courier New" w:hAnsi="Courier New" w:cs="Courier New"/>
+        </w:rPr>
+      </w:pPr>
+      <w:r>
+        <w:rPr>
+          <w:rFonts w:ascii="Courier New" w:hAnsi="Courier New" w:cs="Courier New"/>
+        </w:rPr>
+        <w:t xml:space="preserve">      pair.  If the receiver is under-resourced to do this, it MUST</w:t>
+      </w:r>
+    </w:p>
+    <w:p>
+      <w:pPr>
+        <w:pStyle w:val="PlainText"/>
+        <w:rPr>
+          <w:rFonts w:ascii="Courier New" w:hAnsi="Courier New" w:cs="Courier New"/>
+        </w:rPr>
+      </w:pPr>
+      <w:r>
+        <w:rPr>
+          <w:rFonts w:ascii="Courier New" w:hAnsi="Courier New" w:cs="Courier New"/>
+        </w:rPr>
+        <w:t xml:space="preserve">      respond to the sender with a SCHC Receiver-Abort.</w:t>
+      </w:r>
+    </w:p>
+    <w:p>
+      <w:pPr>
+        <w:pStyle w:val="PlainText"/>
+        <w:rPr>
+          <w:rFonts w:ascii="Courier New" w:hAnsi="Courier New" w:cs="Courier New"/>
+        </w:rPr>
+      </w:pPr>
+    </w:p>
+    <w:p>
+      <w:pPr>
+        <w:pStyle w:val="PlainText"/>
+        <w:rPr>
+          <w:rFonts w:ascii="Courier New" w:hAnsi="Courier New" w:cs="Courier New"/>
+        </w:rPr>
+      </w:pPr>
+      <w:r>
+        <w:rPr>
+          <w:rFonts w:ascii="Courier New" w:hAnsi="Courier New" w:cs="Courier New"/>
+        </w:rPr>
+        <w:t xml:space="preserve">   On reception of any SCHC F/R message for the RuleID and </w:t>
+      </w:r>
+      <w:proofErr w:type="spellStart"/>
+      <w:r>
+        <w:rPr>
+          <w:rFonts w:ascii="Courier New" w:hAnsi="Courier New" w:cs="Courier New"/>
+        </w:rPr>
+        <w:t>DTag</w:t>
+      </w:r>
+      <w:proofErr w:type="spellEnd"/>
+      <w:r>
+        <w:rPr>
+          <w:rFonts w:ascii="Courier New" w:hAnsi="Courier New" w:cs="Courier New"/>
+        </w:rPr>
+        <w:t xml:space="preserve"> pair</w:t>
+      </w:r>
+    </w:p>
+    <w:p>
+      <w:pPr>
+        <w:pStyle w:val="PlainText"/>
+        <w:rPr>
+          <w:rFonts w:ascii="Courier New" w:hAnsi="Courier New" w:cs="Courier New"/>
+        </w:rPr>
+      </w:pPr>
+      <w:r>
+        <w:rPr>
+          <w:rFonts w:ascii="Courier New" w:hAnsi="Courier New" w:cs="Courier New"/>
+        </w:rPr>
+        <w:t xml:space="preserve">   being processed, the receiver MUST reset the Inactivity Timer</w:t>
+      </w:r>
+    </w:p>
+    <w:p>
+      <w:pPr>
+        <w:pStyle w:val="PlainText"/>
+        <w:rPr>
+          <w:rFonts w:ascii="Courier New" w:hAnsi="Courier New" w:cs="Courier New"/>
+        </w:rPr>
+      </w:pPr>
+      <w:r>
+        <w:rPr>
+          <w:rFonts w:ascii="Courier New" w:hAnsi="Courier New" w:cs="Courier New"/>
+        </w:rPr>
+        <w:t xml:space="preserve">   pertaining to that RuleID and </w:t>
+      </w:r>
+      <w:proofErr w:type="spellStart"/>
+      <w:r>
+        <w:rPr>
+          <w:rFonts w:ascii="Courier New" w:hAnsi="Courier New" w:cs="Courier New"/>
+        </w:rPr>
+        <w:t>DTag</w:t>
+      </w:r>
+      <w:proofErr w:type="spellEnd"/>
+      <w:r>
+        <w:rPr>
+          <w:rFonts w:ascii="Courier New" w:hAnsi="Courier New" w:cs="Courier New"/>
+        </w:rPr>
+        <w:t xml:space="preserve"> pair.</w:t>
+      </w:r>
+    </w:p>
+    <w:p>
+      <w:pPr>
+        <w:pStyle w:val="PlainText"/>
+        <w:rPr>
+          <w:rFonts w:ascii="Courier New" w:hAnsi="Courier New" w:cs="Courier New"/>
+        </w:rPr>
+      </w:pPr>
+    </w:p>
+    <w:p>
+      <w:pPr>
+        <w:pStyle w:val="PlainText"/>
+        <w:rPr>
+          <w:rFonts w:ascii="Courier New" w:hAnsi="Courier New" w:cs="Courier New"/>
+        </w:rPr>
+      </w:pPr>
+      <w:r>
+        <w:rPr>
+          <w:rFonts w:ascii="Courier New" w:hAnsi="Courier New" w:cs="Courier New"/>
+        </w:rPr>
+        <w:t xml:space="preserve">   All message receptions being discussed in the rest of this section</w:t>
+      </w:r>
+    </w:p>
+    <w:p>
+      <w:pPr>
+        <w:pStyle w:val="PlainText"/>
+        <w:rPr>
+          <w:rFonts w:ascii="Courier New" w:hAnsi="Courier New" w:cs="Courier New"/>
+        </w:rPr>
+      </w:pPr>
+      <w:r>
+        <w:rPr>
+          <w:rFonts w:ascii="Courier New" w:hAnsi="Courier New" w:cs="Courier New"/>
+        </w:rPr>
+        <w:t xml:space="preserve">   are to be understood as "matching the RuleID and </w:t>
+      </w:r>
+      <w:proofErr w:type="spellStart"/>
+      <w:r>
+        <w:rPr>
+          <w:rFonts w:ascii="Courier New" w:hAnsi="Courier New" w:cs="Courier New"/>
+        </w:rPr>
+        <w:t>DTag</w:t>
+      </w:r>
+      <w:proofErr w:type="spellEnd"/>
+      <w:r>
+        <w:rPr>
+          <w:rFonts w:ascii="Courier New" w:hAnsi="Courier New" w:cs="Courier New"/>
+        </w:rPr>
+        <w:t xml:space="preserve"> pair being</w:t>
+      </w:r>
+    </w:p>
+    <w:p>
+      <w:pPr>
+        <w:pStyle w:val="PlainText"/>
+        <w:rPr>
+          <w:rFonts w:ascii="Courier New" w:hAnsi="Courier New" w:cs="Courier New"/>
+        </w:rPr>
+      </w:pPr>
+      <w:r>
+        <w:rPr>
+          <w:rFonts w:ascii="Courier New" w:hAnsi="Courier New" w:cs="Courier New"/>
+        </w:rPr>
+        <w:t xml:space="preserve">   processed", even if not spelled out, for brevity.</w:t>
+      </w:r>
+    </w:p>
+    <w:p>
+      <w:pPr>
+        <w:pStyle w:val="PlainText"/>
+        <w:rPr>
+          <w:rFonts w:ascii="Courier New" w:hAnsi="Courier New" w:cs="Courier New"/>
+        </w:rPr>
+      </w:pPr>
+    </w:p>
+    <w:p>
+      <w:pPr>
+        <w:pStyle w:val="PlainText"/>
+        <w:rPr>
+          <w:rFonts w:ascii="Courier New" w:hAnsi="Courier New" w:cs="Courier New"/>
+        </w:rPr>
+      </w:pPr>
+      <w:r>
+        <w:rPr>
+          <w:rFonts w:ascii="Courier New" w:hAnsi="Courier New" w:cs="Courier New"/>
+        </w:rPr>
+        <w:t xml:space="preserve">   On receiving a SCHC Fragment message, the receiver determines what</w:t>
+      </w:r>
+    </w:p>
+    <w:p>
+      <w:pPr>
+        <w:pStyle w:val="PlainText"/>
+        <w:rPr>
+          <w:rFonts w:ascii="Courier New" w:hAnsi="Courier New" w:cs="Courier New"/>
+        </w:rPr>
+      </w:pPr>
+      <w:r>
+        <w:rPr>
+          <w:rFonts w:ascii="Courier New" w:hAnsi="Courier New" w:cs="Courier New"/>
+        </w:rPr>
+        <w:t xml:space="preserve">   tiles were received, based on the payload length and on the W and FCN</w:t>
+      </w:r>
+    </w:p>
+    <w:p>
+      <w:pPr>
+        <w:pStyle w:val="PlainText"/>
+        <w:rPr>
+          <w:rFonts w:ascii="Courier New" w:hAnsi="Courier New" w:cs="Courier New"/>
+        </w:rPr>
+      </w:pPr>
+      <w:r>
+        <w:rPr>
+          <w:rFonts w:ascii="Courier New" w:hAnsi="Courier New" w:cs="Courier New"/>
+        </w:rPr>
+        <w:t xml:space="preserve">   fields of the SCHC Fragment.</w:t>
+      </w:r>
+    </w:p>
+    <w:p>
+      <w:pPr>
+        <w:pStyle w:val="PlainText"/>
+        <w:rPr>
+          <w:rFonts w:ascii="Courier New" w:hAnsi="Courier New" w:cs="Courier New"/>
+        </w:rPr>
+      </w:pPr>
+    </w:p>
+    <w:p>
+      <w:pPr>
+        <w:pStyle w:val="PlainText"/>
+        <w:rPr>
+          <w:rFonts w:ascii="Courier New" w:hAnsi="Courier New" w:cs="Courier New"/>
+        </w:rPr>
+      </w:pPr>
+      <w:r>
+        <w:rPr>
+          <w:rFonts w:ascii="Courier New" w:hAnsi="Courier New" w:cs="Courier New"/>
+        </w:rPr>
+        <w:t xml:space="preserve">   *  </w:t>
+      </w:r>
+      <w:proofErr w:type="gramStart"/>
+      <w:r>
+        <w:rPr>
+          <w:rFonts w:ascii="Courier New" w:hAnsi="Courier New" w:cs="Courier New"/>
+        </w:rPr>
+        <w:t>if</w:t>
+      </w:r>
+      <w:proofErr w:type="gramEnd"/>
+      <w:r>
+        <w:rPr>
+          <w:rFonts w:ascii="Courier New" w:hAnsi="Courier New" w:cs="Courier New"/>
+        </w:rPr>
+        <w:t xml:space="preserve"> the FCN is All-1, if a Payload is present, the full SCHC</w:t>
+      </w:r>
+    </w:p>
+    <w:p>
+      <w:pPr>
+        <w:pStyle w:val="PlainText"/>
+        <w:rPr>
+          <w:rFonts w:ascii="Courier New" w:hAnsi="Courier New" w:cs="Courier New"/>
+        </w:rPr>
+      </w:pPr>
+      <w:r>
+        <w:rPr>
+          <w:rFonts w:ascii="Courier New" w:hAnsi="Courier New" w:cs="Courier New"/>
+        </w:rPr>
+        <w:t xml:space="preserve">      Fragment Payload MUST be assembled including the padding bits.</w:t>
+      </w:r>
+    </w:p>
+    <w:p>
+      <w:pPr>
+        <w:pStyle w:val="PlainText"/>
+        <w:rPr>
+          <w:rFonts w:ascii="Courier New" w:hAnsi="Courier New" w:cs="Courier New"/>
+        </w:rPr>
+      </w:pPr>
+      <w:r>
+        <w:rPr>
+          <w:rFonts w:ascii="Courier New" w:hAnsi="Courier New" w:cs="Courier New"/>
+        </w:rPr>
+        <w:t xml:space="preserve">      This is because the size of the last tile is not known by the</w:t>
+      </w:r>
+    </w:p>
+    <w:p>
+      <w:pPr>
+        <w:pStyle w:val="PlainText"/>
+        <w:rPr>
+          <w:rFonts w:ascii="Courier New" w:hAnsi="Courier New" w:cs="Courier New"/>
+        </w:rPr>
+      </w:pPr>
+      <w:r>
+        <w:rPr>
+          <w:rFonts w:ascii="Courier New" w:hAnsi="Courier New" w:cs="Courier New"/>
+        </w:rPr>
+        <w:t xml:space="preserve">      receiver; therefore, padding bits are indistinguishable from the</w:t>
+      </w:r>
+    </w:p>
+    <w:p>
+      <w:pPr>
+        <w:pStyle w:val="PlainText"/>
+        <w:rPr>
+          <w:rFonts w:ascii="Courier New" w:hAnsi="Courier New" w:cs="Courier New"/>
+        </w:rPr>
+      </w:pPr>
+      <w:r>
+        <w:rPr>
+          <w:rFonts w:ascii="Courier New" w:hAnsi="Courier New" w:cs="Courier New"/>
+        </w:rPr>
+        <w:t xml:space="preserve">      tile data bits, at this stage.  They will be removed by the SCHC</w:t>
+      </w:r>
+    </w:p>
+    <w:p>
+      <w:pPr>
+        <w:pStyle w:val="PlainText"/>
+        <w:rPr>
+          <w:rFonts w:ascii="Courier New" w:hAnsi="Courier New" w:cs="Courier New"/>
+        </w:rPr>
+      </w:pPr>
+      <w:r>
+        <w:rPr>
+          <w:rFonts w:ascii="Courier New" w:hAnsi="Courier New" w:cs="Courier New"/>
+        </w:rPr>
+        <w:t xml:space="preserve">      C/D sublayer.  If the size of the SCHC Fragment Payload exceeds or</w:t>
+      </w:r>
+    </w:p>
+    <w:p>
+      <w:pPr>
+        <w:pStyle w:val="PlainText"/>
+        <w:rPr>
+          <w:rFonts w:ascii="Courier New" w:hAnsi="Courier New" w:cs="Courier New"/>
+        </w:rPr>
+      </w:pPr>
+      <w:r>
+        <w:rPr>
+          <w:rFonts w:ascii="Courier New" w:hAnsi="Courier New" w:cs="Courier New"/>
+        </w:rPr>
+        <w:t xml:space="preserve">      equals the size of one regular tile plus the size of an L2 Word,</w:t>
+      </w:r>
+    </w:p>
+    <w:p>
+      <w:pPr>
+        <w:pStyle w:val="PlainText"/>
+        <w:rPr>
+          <w:rFonts w:ascii="Courier New" w:hAnsi="Courier New" w:cs="Courier New"/>
+        </w:rPr>
+      </w:pPr>
+      <w:r>
+        <w:rPr>
+          <w:rFonts w:ascii="Courier New" w:hAnsi="Courier New" w:cs="Courier New"/>
+        </w:rPr>
+        <w:t xml:space="preserve">      this SHOULD raise an error flag.</w:t>
+      </w:r>
+    </w:p>
+    <w:p>
+      <w:pPr>
+        <w:pStyle w:val="PlainText"/>
+        <w:rPr>
+          <w:rFonts w:ascii="Courier New" w:hAnsi="Courier New" w:cs="Courier New"/>
+        </w:rPr>
+      </w:pPr>
+    </w:p>
+    <w:p>
+      <w:pPr>
+        <w:pStyle w:val="PlainText"/>
+        <w:rPr>
+          <w:rFonts w:ascii="Courier New" w:hAnsi="Courier New" w:cs="Courier New"/>
+        </w:rPr>
+      </w:pPr>
+      <w:r>
+        <w:rPr>
+          <w:rFonts w:ascii="Courier New" w:hAnsi="Courier New" w:cs="Courier New"/>
+        </w:rPr>
+        <w:t xml:space="preserve">   *  </w:t>
+      </w:r>
+      <w:proofErr w:type="gramStart"/>
+      <w:r>
+        <w:rPr>
+          <w:rFonts w:ascii="Courier New" w:hAnsi="Courier New" w:cs="Courier New"/>
+        </w:rPr>
+        <w:t>otherwise</w:t>
+      </w:r>
+      <w:proofErr w:type="gramEnd"/>
+      <w:r>
+        <w:rPr>
+          <w:rFonts w:ascii="Courier New" w:hAnsi="Courier New" w:cs="Courier New"/>
+        </w:rPr>
+        <w:t>, tiles MUST be assembled based on the a priori known</w:t>
+      </w:r>
+    </w:p>
+    <w:p>
+      <w:pPr>
+        <w:pStyle w:val="PlainText"/>
+        <w:rPr>
+          <w:rFonts w:ascii="Courier New" w:hAnsi="Courier New" w:cs="Courier New"/>
+        </w:rPr>
+      </w:pPr>
+      <w:r>
+        <w:rPr>
+          <w:rFonts w:ascii="Courier New" w:hAnsi="Courier New" w:cs="Courier New"/>
+        </w:rPr>
+        <w:t xml:space="preserve">      tile size.</w:t>
+      </w:r>
+    </w:p>
+    <w:p>
+      <w:pPr>
+        <w:pStyle w:val="PlainText"/>
+        <w:rPr>
+          <w:rFonts w:ascii="Courier New" w:hAnsi="Courier New" w:cs="Courier New"/>
+        </w:rPr>
+      </w:pPr>
+    </w:p>
+    <w:p>
+      <w:pPr>
+        <w:pStyle w:val="PlainText"/>
+        <w:rPr>
+          <w:rFonts w:ascii="Courier New" w:hAnsi="Courier New" w:cs="Courier New"/>
+        </w:rPr>
+      </w:pPr>
+      <w:r>
+        <w:rPr>
+          <w:rFonts w:ascii="Courier New" w:hAnsi="Courier New" w:cs="Courier New"/>
+        </w:rPr>
+        <w:t xml:space="preserve">      -  If allowed by the Profile, the end of the payload MAY contain</w:t>
+      </w:r>
+    </w:p>
+    <w:p>
+      <w:pPr>
+        <w:pStyle w:val="PlainText"/>
+        <w:rPr>
+          <w:rFonts w:ascii="Courier New" w:hAnsi="Courier New" w:cs="Courier New"/>
+        </w:rPr>
+      </w:pPr>
+      <w:r>
+        <w:rPr>
+          <w:rFonts w:ascii="Courier New" w:hAnsi="Courier New" w:cs="Courier New"/>
+        </w:rPr>
+        <w:t xml:space="preserve">         the last tile, which may be shorter.  Padding bits are</w:t>
+      </w:r>
+    </w:p>
+    <w:p>
+      <w:pPr>
+        <w:pStyle w:val="PlainText"/>
+        <w:rPr>
+          <w:rFonts w:ascii="Courier New" w:hAnsi="Courier New" w:cs="Courier New"/>
+        </w:rPr>
+      </w:pPr>
+      <w:r>
+        <w:rPr>
+          <w:rFonts w:ascii="Courier New" w:hAnsi="Courier New" w:cs="Courier New"/>
+        </w:rPr>
+        <w:t xml:space="preserve">         indistinguishable from the tile data bits, at this stage.</w:t>
+      </w:r>
+    </w:p>
+    <w:p>
+      <w:pPr>
+        <w:pStyle w:val="PlainText"/>
+        <w:rPr>
+          <w:rFonts w:ascii="Courier New" w:hAnsi="Courier New" w:cs="Courier New"/>
+        </w:rPr>
+      </w:pPr>
+    </w:p>
+    <w:p>
+      <w:pPr>
+        <w:pStyle w:val="PlainText"/>
+        <w:rPr>
+          <w:rFonts w:ascii="Courier New" w:hAnsi="Courier New" w:cs="Courier New"/>
+        </w:rPr>
+      </w:pPr>
+      <w:r>
+        <w:rPr>
+          <w:rFonts w:ascii="Courier New" w:hAnsi="Courier New" w:cs="Courier New"/>
+        </w:rPr>
+        <w:t xml:space="preserve">      -  The payload may contain the penultimate tile that, if allowed</w:t>
+      </w:r>
+    </w:p>
+    <w:p>
+      <w:pPr>
+        <w:pStyle w:val="PlainText"/>
+        <w:rPr>
+          <w:rFonts w:ascii="Courier New" w:hAnsi="Courier New" w:cs="Courier New"/>
+        </w:rPr>
+      </w:pPr>
+      <w:r>
+        <w:rPr>
+          <w:rFonts w:ascii="Courier New" w:hAnsi="Courier New" w:cs="Courier New"/>
+        </w:rPr>
         <w:lastRenderedPageBreak/>
-        <w:t xml:space="preserve">      -  then, it MAY send a SCHC ACK REQ with the W field corresponding</w:t>
-      </w:r>
-    </w:p>
-    <w:p>
-      <w:pPr>
-        <w:pStyle w:val="PlainText"/>
-        <w:rPr>
-          <w:rFonts w:ascii="Courier New" w:hAnsi="Courier New" w:cs="Courier New"/>
-        </w:rPr>
-      </w:pPr>
-      <w:r>
-        <w:rPr>
-          <w:rFonts w:ascii="Courier New" w:hAnsi="Courier New" w:cs="Courier New"/>
-        </w:rPr>
-        <w:t xml:space="preserve">         to the last window.</w:t>
-      </w:r>
-    </w:p>
-    <w:p>
-      <w:pPr>
-        <w:pStyle w:val="PlainText"/>
-        <w:rPr>
-          <w:rFonts w:ascii="Courier New" w:hAnsi="Courier New" w:cs="Courier New"/>
-        </w:rPr>
-      </w:pPr>
-    </w:p>
-    <w:p>
-      <w:pPr>
-        <w:pStyle w:val="PlainText"/>
-        <w:rPr>
-          <w:rFonts w:ascii="Courier New" w:hAnsi="Courier New" w:cs="Courier New"/>
-        </w:rPr>
-      </w:pPr>
-      <w:r>
-        <w:rPr>
-          <w:rFonts w:ascii="Courier New" w:hAnsi="Courier New" w:cs="Courier New"/>
-        </w:rPr>
-        <w:t xml:space="preserve">   See Figure 43 for one among several possible examples of a Finite</w:t>
-      </w:r>
-    </w:p>
-    <w:p>
-      <w:pPr>
-        <w:pStyle w:val="PlainText"/>
-        <w:rPr>
-          <w:rFonts w:ascii="Courier New" w:hAnsi="Courier New" w:cs="Courier New"/>
-        </w:rPr>
-      </w:pPr>
-      <w:r>
-        <w:rPr>
-          <w:rFonts w:ascii="Courier New" w:hAnsi="Courier New" w:cs="Courier New"/>
-        </w:rPr>
-        <w:t xml:space="preserve">   State Machine implementing a sender behavior obeying this</w:t>
-      </w:r>
-    </w:p>
-    <w:p>
-      <w:pPr>
-        <w:pStyle w:val="PlainText"/>
-        <w:rPr>
-          <w:rFonts w:ascii="Courier New" w:hAnsi="Courier New" w:cs="Courier New"/>
-        </w:rPr>
-      </w:pPr>
-      <w:r>
-        <w:rPr>
-          <w:rFonts w:ascii="Courier New" w:hAnsi="Courier New" w:cs="Courier New"/>
-        </w:rPr>
-        <w:t xml:space="preserve">   specification.</w:t>
-      </w:r>
-    </w:p>
-    <w:p>
-      <w:pPr>
-        <w:pStyle w:val="PlainText"/>
-        <w:rPr>
-          <w:rFonts w:ascii="Courier New" w:hAnsi="Courier New" w:cs="Courier New"/>
-        </w:rPr>
-      </w:pPr>
-    </w:p>
-    <w:p>
-      <w:pPr>
-        <w:pStyle w:val="PlainText"/>
-        <w:rPr>
-          <w:rFonts w:ascii="Courier New" w:hAnsi="Courier New" w:cs="Courier New"/>
-        </w:rPr>
-      </w:pPr>
-      <w:r>
-        <w:rPr>
-          <w:rFonts w:ascii="Courier New" w:hAnsi="Courier New" w:cs="Courier New"/>
-        </w:rPr>
-        <w:t>8.4.3.2.  Receiver Behavior</w:t>
-      </w:r>
-    </w:p>
-    <w:p>
-      <w:pPr>
-        <w:pStyle w:val="PlainText"/>
-        <w:rPr>
-          <w:rFonts w:ascii="Courier New" w:hAnsi="Courier New" w:cs="Courier New"/>
-        </w:rPr>
-      </w:pPr>
-    </w:p>
-    <w:p>
-      <w:pPr>
-        <w:pStyle w:val="PlainText"/>
-        <w:rPr>
-          <w:rFonts w:ascii="Courier New" w:hAnsi="Courier New" w:cs="Courier New"/>
-        </w:rPr>
-      </w:pPr>
-      <w:r>
-        <w:rPr>
-          <w:rFonts w:ascii="Courier New" w:hAnsi="Courier New" w:cs="Courier New"/>
-        </w:rPr>
-        <w:t xml:space="preserve">   On receiving a SCHC Fragment with a RuleID and </w:t>
-      </w:r>
-      <w:proofErr w:type="spellStart"/>
-      <w:r>
-        <w:rPr>
-          <w:rFonts w:ascii="Courier New" w:hAnsi="Courier New" w:cs="Courier New"/>
-        </w:rPr>
-        <w:t>DTag</w:t>
-      </w:r>
-      <w:proofErr w:type="spellEnd"/>
-      <w:r>
-        <w:rPr>
-          <w:rFonts w:ascii="Courier New" w:hAnsi="Courier New" w:cs="Courier New"/>
-        </w:rPr>
-        <w:t xml:space="preserve"> pair not being</w:t>
-      </w:r>
-    </w:p>
-    <w:p>
-      <w:pPr>
-        <w:pStyle w:val="PlainText"/>
-        <w:rPr>
-          <w:rFonts w:ascii="Courier New" w:hAnsi="Courier New" w:cs="Courier New"/>
-        </w:rPr>
-      </w:pPr>
-      <w:r>
-        <w:rPr>
-          <w:rFonts w:ascii="Courier New" w:hAnsi="Courier New" w:cs="Courier New"/>
-        </w:rPr>
-        <w:t xml:space="preserve">   processed at that time:</w:t>
-      </w:r>
-    </w:p>
-    <w:p>
-      <w:pPr>
-        <w:pStyle w:val="PlainText"/>
-        <w:rPr>
-          <w:rFonts w:ascii="Courier New" w:hAnsi="Courier New" w:cs="Courier New"/>
-        </w:rPr>
-      </w:pPr>
-    </w:p>
-    <w:p>
-      <w:pPr>
-        <w:pStyle w:val="PlainText"/>
-        <w:rPr>
-          <w:rFonts w:ascii="Courier New" w:hAnsi="Courier New" w:cs="Courier New"/>
-        </w:rPr>
-      </w:pPr>
-      <w:r>
-        <w:rPr>
-          <w:rFonts w:ascii="Courier New" w:hAnsi="Courier New" w:cs="Courier New"/>
+        <w:t xml:space="preserve">         by the Profile, MAY be exactly one L2 Word shorter than the</w:t>
+      </w:r>
+    </w:p>
+    <w:p>
+      <w:pPr>
+        <w:pStyle w:val="PlainText"/>
+        <w:rPr>
+          <w:rFonts w:ascii="Courier New" w:hAnsi="Courier New" w:cs="Courier New"/>
+        </w:rPr>
+      </w:pPr>
+      <w:r>
+        <w:rPr>
+          <w:rFonts w:ascii="Courier New" w:hAnsi="Courier New" w:cs="Courier New"/>
+        </w:rPr>
+        <w:t xml:space="preserve">         regular tile size.</w:t>
+      </w:r>
+    </w:p>
+    <w:p>
+      <w:pPr>
+        <w:pStyle w:val="PlainText"/>
+        <w:rPr>
+          <w:rFonts w:ascii="Courier New" w:hAnsi="Courier New" w:cs="Courier New"/>
+        </w:rPr>
+      </w:pPr>
+    </w:p>
+    <w:p>
+      <w:pPr>
+        <w:pStyle w:val="PlainText"/>
+        <w:rPr>
+          <w:rFonts w:ascii="Courier New" w:hAnsi="Courier New" w:cs="Courier New"/>
+        </w:rPr>
+      </w:pPr>
+      <w:r>
+        <w:rPr>
+          <w:rFonts w:ascii="Courier New" w:hAnsi="Courier New" w:cs="Courier New"/>
+        </w:rPr>
+        <w:t xml:space="preserve">      -  Otherwise, padding bits MUST be discarded.  This is possible</w:t>
+      </w:r>
+    </w:p>
+    <w:p>
+      <w:pPr>
+        <w:pStyle w:val="PlainText"/>
+        <w:rPr>
+          <w:rFonts w:ascii="Courier New" w:hAnsi="Courier New" w:cs="Courier New"/>
+        </w:rPr>
+      </w:pPr>
+      <w:r>
+        <w:rPr>
+          <w:rFonts w:ascii="Courier New" w:hAnsi="Courier New" w:cs="Courier New"/>
+        </w:rPr>
+        <w:t xml:space="preserve">         because:</w:t>
+      </w:r>
+    </w:p>
+    <w:p>
+      <w:pPr>
+        <w:pStyle w:val="PlainText"/>
+        <w:rPr>
+          <w:rFonts w:ascii="Courier New" w:hAnsi="Courier New" w:cs="Courier New"/>
+        </w:rPr>
+      </w:pPr>
+    </w:p>
+    <w:p>
+      <w:pPr>
+        <w:pStyle w:val="PlainText"/>
+        <w:rPr>
+          <w:rFonts w:ascii="Courier New" w:hAnsi="Courier New" w:cs="Courier New"/>
+        </w:rPr>
+      </w:pPr>
+      <w:r>
+        <w:rPr>
+          <w:rFonts w:ascii="Courier New" w:hAnsi="Courier New" w:cs="Courier New"/>
+        </w:rPr>
+        <w:t xml:space="preserve">         </w:t>
+      </w:r>
+      <w:proofErr w:type="gramStart"/>
+      <w:r>
+        <w:rPr>
+          <w:rFonts w:ascii="Courier New" w:hAnsi="Courier New" w:cs="Courier New"/>
+        </w:rPr>
+        <w:t>o  the</w:t>
+      </w:r>
+      <w:proofErr w:type="gramEnd"/>
+      <w:r>
+        <w:rPr>
+          <w:rFonts w:ascii="Courier New" w:hAnsi="Courier New" w:cs="Courier New"/>
+        </w:rPr>
+        <w:t xml:space="preserve"> size of the tiles is known a priori,</w:t>
+      </w:r>
+    </w:p>
+    <w:p>
+      <w:pPr>
+        <w:pStyle w:val="PlainText"/>
+        <w:rPr>
+          <w:rFonts w:ascii="Courier New" w:hAnsi="Courier New" w:cs="Courier New"/>
+        </w:rPr>
+      </w:pPr>
+    </w:p>
+    <w:p>
+      <w:pPr>
+        <w:pStyle w:val="PlainText"/>
+        <w:rPr>
+          <w:rFonts w:ascii="Courier New" w:hAnsi="Courier New" w:cs="Courier New"/>
+        </w:rPr>
+      </w:pPr>
+      <w:r>
+        <w:rPr>
+          <w:rFonts w:ascii="Courier New" w:hAnsi="Courier New" w:cs="Courier New"/>
+        </w:rPr>
+        <w:t xml:space="preserve">         </w:t>
+      </w:r>
+      <w:proofErr w:type="gramStart"/>
+      <w:r>
+        <w:rPr>
+          <w:rFonts w:ascii="Courier New" w:hAnsi="Courier New" w:cs="Courier New"/>
+        </w:rPr>
+        <w:t>o  tiles</w:t>
+      </w:r>
+      <w:proofErr w:type="gramEnd"/>
+      <w:r>
+        <w:rPr>
+          <w:rFonts w:ascii="Courier New" w:hAnsi="Courier New" w:cs="Courier New"/>
+        </w:rPr>
+        <w:t xml:space="preserve"> are larger than an L2 Word, and</w:t>
+      </w:r>
+    </w:p>
+    <w:p>
+      <w:pPr>
+        <w:pStyle w:val="PlainText"/>
+        <w:rPr>
+          <w:rFonts w:ascii="Courier New" w:hAnsi="Courier New" w:cs="Courier New"/>
+        </w:rPr>
+      </w:pPr>
+    </w:p>
+    <w:p>
+      <w:pPr>
+        <w:pStyle w:val="PlainText"/>
+        <w:rPr>
+          <w:rFonts w:ascii="Courier New" w:hAnsi="Courier New" w:cs="Courier New"/>
+        </w:rPr>
+      </w:pPr>
+      <w:r>
+        <w:rPr>
+          <w:rFonts w:ascii="Courier New" w:hAnsi="Courier New" w:cs="Courier New"/>
+        </w:rPr>
+        <w:t xml:space="preserve">         </w:t>
+      </w:r>
+      <w:proofErr w:type="gramStart"/>
+      <w:r>
+        <w:rPr>
+          <w:rFonts w:ascii="Courier New" w:hAnsi="Courier New" w:cs="Courier New"/>
+        </w:rPr>
+        <w:t>o  padding</w:t>
+      </w:r>
+      <w:proofErr w:type="gramEnd"/>
+      <w:r>
+        <w:rPr>
+          <w:rFonts w:ascii="Courier New" w:hAnsi="Courier New" w:cs="Courier New"/>
+        </w:rPr>
+        <w:t xml:space="preserve"> bits are always strictly less than an L2 Word.</w:t>
+      </w:r>
+    </w:p>
+    <w:p>
+      <w:pPr>
+        <w:pStyle w:val="PlainText"/>
+        <w:rPr>
+          <w:rFonts w:ascii="Courier New" w:hAnsi="Courier New" w:cs="Courier New"/>
+        </w:rPr>
+      </w:pPr>
+    </w:p>
+    <w:p>
+      <w:pPr>
+        <w:pStyle w:val="PlainText"/>
+        <w:rPr>
+          <w:rFonts w:ascii="Courier New" w:hAnsi="Courier New" w:cs="Courier New"/>
+          <w:b/>
+          <w:bCs/>
+          <w:color w:val="00B050"/>
+        </w:rPr>
+      </w:pPr>
+      <w:r>
+        <w:rPr>
+          <w:rFonts w:ascii="Courier New" w:hAnsi="Courier New" w:cs="Courier New"/>
+          <w:b/>
+          <w:bCs/>
+          <w:color w:val="00B050"/>
+        </w:rPr>
+        <w:t xml:space="preserve">   On receiving an All-0 SCHC Fragment:</w:t>
+      </w:r>
+    </w:p>
+    <w:p>
+      <w:pPr>
+        <w:pStyle w:val="PlainText"/>
+        <w:rPr>
+          <w:rFonts w:ascii="Courier New" w:hAnsi="Courier New" w:cs="Courier New"/>
+          <w:b/>
+          <w:bCs/>
+          <w:color w:val="00B050"/>
+        </w:rPr>
+      </w:pPr>
+    </w:p>
+    <w:p>
+      <w:pPr>
+        <w:pStyle w:val="PlainText"/>
+        <w:rPr>
+          <w:rFonts w:ascii="Courier New" w:hAnsi="Courier New" w:cs="Courier New"/>
+          <w:b/>
+          <w:bCs/>
+          <w:color w:val="00B050"/>
+        </w:rPr>
+      </w:pPr>
+      <w:r>
+        <w:rPr>
+          <w:rFonts w:ascii="Courier New" w:hAnsi="Courier New" w:cs="Courier New"/>
+          <w:b/>
+          <w:bCs/>
+          <w:color w:val="00B050"/>
         </w:rPr>
         <w:t xml:space="preserve">   *  </w:t>
       </w:r>
@@ -4915,142 +5775,166 @@
       <w:r>
         <w:rPr>
           <w:rFonts w:ascii="Courier New" w:hAnsi="Courier New" w:cs="Courier New"/>
-        </w:rPr>
-        <w:t>the</w:t>
+          <w:b/>
+          <w:bCs/>
+          <w:color w:val="00B050"/>
+        </w:rPr>
+        <w:t>if</w:t>
       </w:r>
       <w:proofErr w:type="gramEnd"/>
       <w:r>
         <w:rPr>
           <w:rFonts w:ascii="Courier New" w:hAnsi="Courier New" w:cs="Courier New"/>
-        </w:rPr>
-        <w:t xml:space="preserve"> receiver SHOULD check if the </w:t>
-      </w:r>
-      <w:proofErr w:type="spellStart"/>
-      <w:r>
-        <w:rPr>
-          <w:rFonts w:ascii="Courier New" w:hAnsi="Courier New" w:cs="Courier New"/>
-        </w:rPr>
-        <w:t>DTag</w:t>
-      </w:r>
-      <w:proofErr w:type="spellEnd"/>
-      <w:r>
-        <w:rPr>
-          <w:rFonts w:ascii="Courier New" w:hAnsi="Courier New" w:cs="Courier New"/>
-        </w:rPr>
-        <w:t xml:space="preserve"> value has not recently been</w:t>
-      </w:r>
-    </w:p>
-    <w:p>
-      <w:pPr>
-        <w:pStyle w:val="PlainText"/>
-        <w:rPr>
-          <w:rFonts w:ascii="Courier New" w:hAnsi="Courier New" w:cs="Courier New"/>
-        </w:rPr>
-      </w:pPr>
-      <w:r>
-        <w:rPr>
-          <w:rFonts w:ascii="Courier New" w:hAnsi="Courier New" w:cs="Courier New"/>
-        </w:rPr>
-        <w:t xml:space="preserve">      used for that RuleID value, thereby ensuring that the received</w:t>
-      </w:r>
-    </w:p>
-    <w:p>
-      <w:pPr>
-        <w:pStyle w:val="PlainText"/>
-        <w:rPr>
-          <w:rFonts w:ascii="Courier New" w:hAnsi="Courier New" w:cs="Courier New"/>
-        </w:rPr>
-      </w:pPr>
-      <w:r>
-        <w:rPr>
-          <w:rFonts w:ascii="Courier New" w:hAnsi="Courier New" w:cs="Courier New"/>
-        </w:rPr>
-        <w:t xml:space="preserve">      SCHC Fragment is not a remnant of a prior fragmented SCHC Packet</w:t>
-      </w:r>
-    </w:p>
-    <w:p>
-      <w:pPr>
-        <w:pStyle w:val="PlainText"/>
-        <w:rPr>
-          <w:rFonts w:ascii="Courier New" w:hAnsi="Courier New" w:cs="Courier New"/>
-        </w:rPr>
-      </w:pPr>
-      <w:r>
-        <w:rPr>
-          <w:rFonts w:ascii="Courier New" w:hAnsi="Courier New" w:cs="Courier New"/>
-        </w:rPr>
-        <w:t xml:space="preserve">      transmission.  The initial value of the Inactivity Timer is the</w:t>
-      </w:r>
-    </w:p>
-    <w:p>
-      <w:pPr>
-        <w:pStyle w:val="PlainText"/>
-        <w:rPr>
-          <w:rFonts w:ascii="Courier New" w:hAnsi="Courier New" w:cs="Courier New"/>
-        </w:rPr>
-      </w:pPr>
-      <w:r>
-        <w:rPr>
-          <w:rFonts w:ascii="Courier New" w:hAnsi="Courier New" w:cs="Courier New"/>
-        </w:rPr>
-        <w:t xml:space="preserve">      RECOMMENDED lifetime for the </w:t>
-      </w:r>
-      <w:proofErr w:type="spellStart"/>
-      <w:r>
-        <w:rPr>
-          <w:rFonts w:ascii="Courier New" w:hAnsi="Courier New" w:cs="Courier New"/>
-        </w:rPr>
-        <w:t>DTag</w:t>
-      </w:r>
-      <w:proofErr w:type="spellEnd"/>
-      <w:r>
-        <w:rPr>
-          <w:rFonts w:ascii="Courier New" w:hAnsi="Courier New" w:cs="Courier New"/>
-        </w:rPr>
-        <w:t xml:space="preserve"> value at the receiver.  If the</w:t>
-      </w:r>
-    </w:p>
-    <w:p>
-      <w:pPr>
-        <w:pStyle w:val="PlainText"/>
-        <w:rPr>
-          <w:rFonts w:ascii="Courier New" w:hAnsi="Courier New" w:cs="Courier New"/>
-        </w:rPr>
-      </w:pPr>
-      <w:r>
-        <w:rPr>
-          <w:rFonts w:ascii="Courier New" w:hAnsi="Courier New" w:cs="Courier New"/>
-        </w:rPr>
-        <w:t xml:space="preserve">      SCHC Fragment is determined to be such a remnant, the receiver MAY</w:t>
-      </w:r>
-    </w:p>
-    <w:p>
-      <w:pPr>
-        <w:pStyle w:val="PlainText"/>
-        <w:rPr>
-          <w:rFonts w:ascii="Courier New" w:hAnsi="Courier New" w:cs="Courier New"/>
-        </w:rPr>
-      </w:pPr>
-      <w:r>
-        <w:rPr>
-          <w:rFonts w:ascii="Courier New" w:hAnsi="Courier New" w:cs="Courier New"/>
-        </w:rPr>
-        <w:t xml:space="preserve">      silently ignore it and discard it.</w:t>
-      </w:r>
-    </w:p>
-    <w:p>
-      <w:pPr>
-        <w:pStyle w:val="PlainText"/>
-        <w:rPr>
-          <w:rFonts w:ascii="Courier New" w:hAnsi="Courier New" w:cs="Courier New"/>
-        </w:rPr>
-      </w:pPr>
-    </w:p>
-    <w:p>
-      <w:pPr>
-        <w:pStyle w:val="PlainText"/>
-        <w:rPr>
-          <w:rFonts w:ascii="Courier New" w:hAnsi="Courier New" w:cs="Courier New"/>
+          <w:b/>
+          <w:bCs/>
+          <w:color w:val="00B050"/>
+        </w:rPr>
+        <w:t xml:space="preserve"> the receiver knows of any windows with missing tiles for the</w:t>
+      </w:r>
+      <w:r>
+        <w:rPr>
+          <w:rFonts w:ascii="Courier New" w:hAnsi="Courier New" w:cs="Courier New"/>
+          <w:b/>
+          <w:bCs/>
+          <w:color w:val="00B050"/>
+        </w:rPr>
+        <w:t xml:space="preserve"> </w:t>
+      </w:r>
+    </w:p>
+    <w:p>
+      <w:pPr>
+        <w:pStyle w:val="PlainText"/>
+        <w:rPr>
+          <w:rFonts w:ascii="Courier New" w:hAnsi="Courier New" w:cs="Courier New"/>
+          <w:b/>
+          <w:bCs/>
+          <w:color w:val="00B050"/>
+        </w:rPr>
+      </w:pPr>
+      <w:r>
+        <w:rPr>
+          <w:rFonts w:ascii="Courier New" w:hAnsi="Courier New" w:cs="Courier New"/>
+          <w:b/>
+          <w:bCs/>
+          <w:color w:val="00B050"/>
+        </w:rPr>
+        <w:t xml:space="preserve">      </w:t>
+      </w:r>
+      <w:r>
+        <w:rPr>
+          <w:rFonts w:ascii="Courier New" w:hAnsi="Courier New" w:cs="Courier New"/>
+          <w:b/>
+          <w:bCs/>
+          <w:color w:val="00B050"/>
+        </w:rPr>
+        <w:t xml:space="preserve">packet being reassembled (and if network conditions are known to be </w:t>
+      </w:r>
+    </w:p>
+    <w:p>
+      <w:pPr>
+        <w:pStyle w:val="PlainText"/>
+        <w:rPr>
+          <w:rFonts w:ascii="Courier New" w:hAnsi="Courier New" w:cs="Courier New"/>
+          <w:b/>
+          <w:bCs/>
+          <w:color w:val="00B050"/>
+        </w:rPr>
+      </w:pPr>
+      <w:r>
+        <w:rPr>
+          <w:rFonts w:ascii="Courier New" w:hAnsi="Courier New" w:cs="Courier New"/>
+          <w:b/>
+          <w:bCs/>
+          <w:color w:val="00B050"/>
+        </w:rPr>
+        <w:t xml:space="preserve">     </w:t>
+      </w:r>
+      <w:r>
+        <w:rPr>
+          <w:rFonts w:ascii="Courier New" w:hAnsi="Courier New" w:cs="Courier New"/>
+          <w:b/>
+          <w:bCs/>
+          <w:color w:val="00B050"/>
+        </w:rPr>
+        <w:t xml:space="preserve"> conducive), it MAY return a SCHC Compound ACK for the missing</w:t>
+      </w:r>
+      <w:r>
+        <w:rPr>
+          <w:rFonts w:ascii="Courier New" w:hAnsi="Courier New" w:cs="Courier New"/>
+          <w:b/>
+          <w:bCs/>
+          <w:color w:val="00B050"/>
+        </w:rPr>
+        <w:t xml:space="preserve"> </w:t>
+      </w:r>
+    </w:p>
+    <w:p>
+      <w:pPr>
+        <w:pStyle w:val="PlainText"/>
+        <w:rPr>
+          <w:rFonts w:ascii="Courier New" w:hAnsi="Courier New" w:cs="Courier New"/>
+          <w:b/>
+          <w:bCs/>
+          <w:color w:val="00B050"/>
+        </w:rPr>
+      </w:pPr>
+      <w:r>
+        <w:rPr>
+          <w:rFonts w:ascii="Courier New" w:hAnsi="Courier New" w:cs="Courier New"/>
+          <w:b/>
+          <w:bCs/>
+          <w:color w:val="00B050"/>
+        </w:rPr>
+        <w:t xml:space="preserve">      </w:t>
+      </w:r>
+      <w:r>
+        <w:rPr>
+          <w:rFonts w:ascii="Courier New" w:hAnsi="Courier New" w:cs="Courier New"/>
+          <w:b/>
+          <w:bCs/>
+          <w:color w:val="00B050"/>
+        </w:rPr>
+        <w:t>tiles, starting from the lowest-numbered window.</w:t>
+      </w:r>
+    </w:p>
+    <w:p>
+      <w:pPr>
+        <w:pStyle w:val="PlainText"/>
+        <w:rPr>
+          <w:rFonts w:ascii="Courier New" w:hAnsi="Courier New" w:cs="Courier New"/>
+        </w:rPr>
+      </w:pPr>
+    </w:p>
+    <w:p>
+      <w:pPr>
+        <w:pStyle w:val="PlainText"/>
+        <w:rPr>
+          <w:rFonts w:ascii="Courier New" w:hAnsi="Courier New" w:cs="Courier New"/>
+        </w:rPr>
+      </w:pPr>
+      <w:r>
+        <w:rPr>
+          <w:rFonts w:ascii="Courier New" w:hAnsi="Courier New" w:cs="Courier New"/>
+        </w:rPr>
+        <w:t xml:space="preserve">   On receiving a SCHC ACK REQ or an All-1 SCHC Fragment:</w:t>
+      </w:r>
+    </w:p>
+    <w:p>
+      <w:pPr>
+        <w:pStyle w:val="PlainText"/>
+        <w:rPr>
+          <w:rFonts w:ascii="Courier New" w:hAnsi="Courier New" w:cs="Courier New"/>
+        </w:rPr>
+      </w:pPr>
+    </w:p>
+    <w:p>
+      <w:pPr>
+        <w:pStyle w:val="PlainText"/>
+        <w:rPr>
+          <w:rFonts w:ascii="Courier New" w:hAnsi="Courier New" w:cs="Courier New"/>
+          <w:b/>
+          <w:bCs/>
+          <w:color w:val="FF0000"/>
         </w:rPr>
       </w:pPr>
       <w:r>
@@ -5063,328 +5947,78 @@
       <w:r>
         <w:rPr>
           <w:rFonts w:ascii="Courier New" w:hAnsi="Courier New" w:cs="Courier New"/>
-        </w:rPr>
-        <w:t>the</w:t>
+          <w:b/>
+          <w:bCs/>
+          <w:color w:val="FF0000"/>
+        </w:rPr>
+        <w:t>if</w:t>
       </w:r>
       <w:proofErr w:type="gramEnd"/>
       <w:r>
         <w:rPr>
           <w:rFonts w:ascii="Courier New" w:hAnsi="Courier New" w:cs="Courier New"/>
-        </w:rPr>
-        <w:t xml:space="preserve"> receiver MUST start a process to assemble a new SCHC Packet</w:t>
-      </w:r>
-    </w:p>
-    <w:p>
-      <w:pPr>
-        <w:pStyle w:val="PlainText"/>
-        <w:rPr>
-          <w:rFonts w:ascii="Courier New" w:hAnsi="Courier New" w:cs="Courier New"/>
-        </w:rPr>
-      </w:pPr>
-      <w:r>
-        <w:rPr>
-          <w:rFonts w:ascii="Courier New" w:hAnsi="Courier New" w:cs="Courier New"/>
-        </w:rPr>
-        <w:t xml:space="preserve">      with that RuleID and </w:t>
-      </w:r>
-      <w:proofErr w:type="spellStart"/>
-      <w:r>
-        <w:rPr>
-          <w:rFonts w:ascii="Courier New" w:hAnsi="Courier New" w:cs="Courier New"/>
-        </w:rPr>
-        <w:t>DTag</w:t>
-      </w:r>
-      <w:proofErr w:type="spellEnd"/>
-      <w:r>
-        <w:rPr>
-          <w:rFonts w:ascii="Courier New" w:hAnsi="Courier New" w:cs="Courier New"/>
-        </w:rPr>
-        <w:t xml:space="preserve"> value pair.  The receiver MUST start an</w:t>
-      </w:r>
-    </w:p>
-    <w:p>
-      <w:pPr>
-        <w:pStyle w:val="PlainText"/>
-        <w:rPr>
-          <w:rFonts w:ascii="Courier New" w:hAnsi="Courier New" w:cs="Courier New"/>
-        </w:rPr>
-      </w:pPr>
-      <w:r>
-        <w:rPr>
-          <w:rFonts w:ascii="Courier New" w:hAnsi="Courier New" w:cs="Courier New"/>
-        </w:rPr>
-        <w:t xml:space="preserve">      Inactivity Timer for that RuleID and </w:t>
-      </w:r>
-      <w:proofErr w:type="spellStart"/>
-      <w:r>
-        <w:rPr>
-          <w:rFonts w:ascii="Courier New" w:hAnsi="Courier New" w:cs="Courier New"/>
-        </w:rPr>
-        <w:t>DTag</w:t>
-      </w:r>
-      <w:proofErr w:type="spellEnd"/>
-      <w:r>
-        <w:rPr>
-          <w:rFonts w:ascii="Courier New" w:hAnsi="Courier New" w:cs="Courier New"/>
-        </w:rPr>
-        <w:t xml:space="preserve"> value pair.  It MUST</w:t>
-      </w:r>
-    </w:p>
-    <w:p>
-      <w:pPr>
-        <w:pStyle w:val="PlainText"/>
-        <w:rPr>
-          <w:rFonts w:ascii="Courier New" w:hAnsi="Courier New" w:cs="Courier New"/>
-        </w:rPr>
-      </w:pPr>
-      <w:r>
-        <w:rPr>
-          <w:rFonts w:ascii="Courier New" w:hAnsi="Courier New" w:cs="Courier New"/>
-        </w:rPr>
-        <w:t xml:space="preserve">      initialize an Attempts counter to 0 for that RuleID and </w:t>
-      </w:r>
-      <w:proofErr w:type="spellStart"/>
-      <w:r>
-        <w:rPr>
-          <w:rFonts w:ascii="Courier New" w:hAnsi="Courier New" w:cs="Courier New"/>
-        </w:rPr>
-        <w:t>DTag</w:t>
-      </w:r>
-      <w:proofErr w:type="spellEnd"/>
-      <w:r>
-        <w:rPr>
-          <w:rFonts w:ascii="Courier New" w:hAnsi="Courier New" w:cs="Courier New"/>
-        </w:rPr>
-        <w:t xml:space="preserve"> value</w:t>
-      </w:r>
-    </w:p>
-    <w:p>
-      <w:pPr>
-        <w:pStyle w:val="PlainText"/>
-        <w:rPr>
-          <w:rFonts w:ascii="Courier New" w:hAnsi="Courier New" w:cs="Courier New"/>
-        </w:rPr>
-      </w:pPr>
-      <w:r>
-        <w:rPr>
-          <w:rFonts w:ascii="Courier New" w:hAnsi="Courier New" w:cs="Courier New"/>
-        </w:rPr>
-        <w:t xml:space="preserve">      pair.  If the receiver is under-resourced to do this, it MUST</w:t>
-      </w:r>
-    </w:p>
-    <w:p>
-      <w:pPr>
-        <w:pStyle w:val="PlainText"/>
-        <w:rPr>
-          <w:rFonts w:ascii="Courier New" w:hAnsi="Courier New" w:cs="Courier New"/>
-        </w:rPr>
-      </w:pPr>
-      <w:r>
-        <w:rPr>
-          <w:rFonts w:ascii="Courier New" w:hAnsi="Courier New" w:cs="Courier New"/>
-        </w:rPr>
-        <w:t xml:space="preserve">      respond to the sender with a SCHC Receiver-Abort.</w:t>
-      </w:r>
-    </w:p>
-    <w:p>
-      <w:pPr>
-        <w:pStyle w:val="PlainText"/>
-        <w:rPr>
-          <w:rFonts w:ascii="Courier New" w:hAnsi="Courier New" w:cs="Courier New"/>
-        </w:rPr>
-      </w:pPr>
-    </w:p>
-    <w:p>
-      <w:pPr>
-        <w:pStyle w:val="PlainText"/>
-        <w:rPr>
-          <w:rFonts w:ascii="Courier New" w:hAnsi="Courier New" w:cs="Courier New"/>
-        </w:rPr>
-      </w:pPr>
-      <w:r>
-        <w:rPr>
-          <w:rFonts w:ascii="Courier New" w:hAnsi="Courier New" w:cs="Courier New"/>
-        </w:rPr>
-        <w:t xml:space="preserve">   On reception of any SCHC F/R message for the RuleID and </w:t>
-      </w:r>
-      <w:proofErr w:type="spellStart"/>
-      <w:r>
-        <w:rPr>
-          <w:rFonts w:ascii="Courier New" w:hAnsi="Courier New" w:cs="Courier New"/>
-        </w:rPr>
-        <w:t>DTag</w:t>
-      </w:r>
-      <w:proofErr w:type="spellEnd"/>
-      <w:r>
-        <w:rPr>
-          <w:rFonts w:ascii="Courier New" w:hAnsi="Courier New" w:cs="Courier New"/>
-        </w:rPr>
-        <w:t xml:space="preserve"> pair</w:t>
-      </w:r>
-    </w:p>
-    <w:p>
-      <w:pPr>
-        <w:pStyle w:val="PlainText"/>
-        <w:rPr>
-          <w:rFonts w:ascii="Courier New" w:hAnsi="Courier New" w:cs="Courier New"/>
-        </w:rPr>
-      </w:pPr>
-      <w:r>
-        <w:rPr>
-          <w:rFonts w:ascii="Courier New" w:hAnsi="Courier New" w:cs="Courier New"/>
-        </w:rPr>
-        <w:t xml:space="preserve">   being processed, the receiver MUST reset the Inactivity Timer</w:t>
-      </w:r>
-    </w:p>
-    <w:p>
-      <w:pPr>
-        <w:pStyle w:val="PlainText"/>
-        <w:rPr>
-          <w:rFonts w:ascii="Courier New" w:hAnsi="Courier New" w:cs="Courier New"/>
-        </w:rPr>
-      </w:pPr>
-      <w:r>
-        <w:rPr>
-          <w:rFonts w:ascii="Courier New" w:hAnsi="Courier New" w:cs="Courier New"/>
-        </w:rPr>
-        <w:t xml:space="preserve">   pertaining to that RuleID and </w:t>
-      </w:r>
-      <w:proofErr w:type="spellStart"/>
-      <w:r>
-        <w:rPr>
-          <w:rFonts w:ascii="Courier New" w:hAnsi="Courier New" w:cs="Courier New"/>
-        </w:rPr>
-        <w:t>DTag</w:t>
-      </w:r>
-      <w:proofErr w:type="spellEnd"/>
-      <w:r>
-        <w:rPr>
-          <w:rFonts w:ascii="Courier New" w:hAnsi="Courier New" w:cs="Courier New"/>
-        </w:rPr>
-        <w:t xml:space="preserve"> pair.</w:t>
-      </w:r>
-    </w:p>
-    <w:p>
-      <w:pPr>
-        <w:pStyle w:val="PlainText"/>
-        <w:rPr>
-          <w:rFonts w:ascii="Courier New" w:hAnsi="Courier New" w:cs="Courier New"/>
-        </w:rPr>
-      </w:pPr>
-    </w:p>
-    <w:p>
-      <w:pPr>
-        <w:pStyle w:val="PlainText"/>
-        <w:rPr>
-          <w:rFonts w:ascii="Courier New" w:hAnsi="Courier New" w:cs="Courier New"/>
-        </w:rPr>
-      </w:pPr>
-      <w:r>
-        <w:rPr>
-          <w:rFonts w:ascii="Courier New" w:hAnsi="Courier New" w:cs="Courier New"/>
-        </w:rPr>
-        <w:t xml:space="preserve">   All message receptions being discussed in the rest of this section</w:t>
-      </w:r>
-    </w:p>
-    <w:p>
-      <w:pPr>
-        <w:pStyle w:val="PlainText"/>
-        <w:rPr>
-          <w:rFonts w:ascii="Courier New" w:hAnsi="Courier New" w:cs="Courier New"/>
-        </w:rPr>
-      </w:pPr>
-      <w:r>
-        <w:rPr>
-          <w:rFonts w:ascii="Courier New" w:hAnsi="Courier New" w:cs="Courier New"/>
-        </w:rPr>
-        <w:t xml:space="preserve">   are to be understood as "matching the RuleID and </w:t>
-      </w:r>
-      <w:proofErr w:type="spellStart"/>
-      <w:r>
-        <w:rPr>
-          <w:rFonts w:ascii="Courier New" w:hAnsi="Courier New" w:cs="Courier New"/>
-        </w:rPr>
-        <w:t>DTag</w:t>
-      </w:r>
-      <w:proofErr w:type="spellEnd"/>
-      <w:r>
-        <w:rPr>
-          <w:rFonts w:ascii="Courier New" w:hAnsi="Courier New" w:cs="Courier New"/>
-        </w:rPr>
-        <w:t xml:space="preserve"> pair being</w:t>
-      </w:r>
-    </w:p>
-    <w:p>
-      <w:pPr>
-        <w:pStyle w:val="PlainText"/>
-        <w:rPr>
-          <w:rFonts w:ascii="Courier New" w:hAnsi="Courier New" w:cs="Courier New"/>
-        </w:rPr>
-      </w:pPr>
-      <w:r>
-        <w:rPr>
-          <w:rFonts w:ascii="Courier New" w:hAnsi="Courier New" w:cs="Courier New"/>
-        </w:rPr>
-        <w:t xml:space="preserve">   processed", even if not spelled out, for brevity.</w:t>
-      </w:r>
-    </w:p>
-    <w:p>
-      <w:pPr>
-        <w:pStyle w:val="PlainText"/>
-        <w:rPr>
-          <w:rFonts w:ascii="Courier New" w:hAnsi="Courier New" w:cs="Courier New"/>
-        </w:rPr>
-      </w:pPr>
-    </w:p>
-    <w:p>
-      <w:pPr>
-        <w:pStyle w:val="PlainText"/>
-        <w:rPr>
-          <w:rFonts w:ascii="Courier New" w:hAnsi="Courier New" w:cs="Courier New"/>
-        </w:rPr>
-      </w:pPr>
-      <w:r>
-        <w:rPr>
-          <w:rFonts w:ascii="Courier New" w:hAnsi="Courier New" w:cs="Courier New"/>
-        </w:rPr>
-        <w:t xml:space="preserve">   On receiving a SCHC Fragment message, the receiver determines what</w:t>
-      </w:r>
-    </w:p>
-    <w:p>
-      <w:pPr>
-        <w:pStyle w:val="PlainText"/>
-        <w:rPr>
-          <w:rFonts w:ascii="Courier New" w:hAnsi="Courier New" w:cs="Courier New"/>
-        </w:rPr>
-      </w:pPr>
-      <w:r>
-        <w:rPr>
-          <w:rFonts w:ascii="Courier New" w:hAnsi="Courier New" w:cs="Courier New"/>
-        </w:rPr>
-        <w:t xml:space="preserve">   tiles were received, based on the payload length and on the W and FCN</w:t>
-      </w:r>
-    </w:p>
-    <w:p>
-      <w:pPr>
-        <w:pStyle w:val="PlainText"/>
-        <w:rPr>
-          <w:rFonts w:ascii="Courier New" w:hAnsi="Courier New" w:cs="Courier New"/>
-        </w:rPr>
-      </w:pPr>
-      <w:r>
-        <w:rPr>
-          <w:rFonts w:ascii="Courier New" w:hAnsi="Courier New" w:cs="Courier New"/>
-        </w:rPr>
-        <w:t xml:space="preserve">   fields of the SCHC Fragment.</w:t>
-      </w:r>
-    </w:p>
-    <w:p>
-      <w:pPr>
-        <w:pStyle w:val="PlainText"/>
-        <w:rPr>
-          <w:rFonts w:ascii="Courier New" w:hAnsi="Courier New" w:cs="Courier New"/>
-        </w:rPr>
-      </w:pPr>
+          <w:b/>
+          <w:bCs/>
+          <w:color w:val="FF0000"/>
+        </w:rPr>
+        <w:t xml:space="preserve"> the receiver knows of any windows with missing tiles for the</w:t>
+      </w:r>
+    </w:p>
+    <w:p>
+      <w:pPr>
+        <w:pStyle w:val="PlainText"/>
+        <w:rPr>
+          <w:rFonts w:ascii="Courier New" w:hAnsi="Courier New" w:cs="Courier New"/>
+          <w:b/>
+          <w:bCs/>
+          <w:color w:val="FF0000"/>
+        </w:rPr>
+      </w:pPr>
+      <w:r>
+        <w:rPr>
+          <w:rFonts w:ascii="Courier New" w:hAnsi="Courier New" w:cs="Courier New"/>
+          <w:b/>
+          <w:bCs/>
+          <w:color w:val="FF0000"/>
+        </w:rPr>
+        <w:t xml:space="preserve">      packet being reassembled, it MUST return a </w:t>
+      </w:r>
+      <w:r>
+        <w:rPr>
+          <w:rFonts w:ascii="Courier New" w:hAnsi="Courier New" w:cs="Courier New"/>
+          <w:b/>
+          <w:bCs/>
+          <w:color w:val="FF0000"/>
+        </w:rPr>
+        <w:t>SCHC ACK with</w:t>
+      </w:r>
+      <w:r>
+        <w:rPr>
+          <w:rFonts w:ascii="Courier New" w:hAnsi="Courier New" w:cs="Courier New"/>
+          <w:b/>
+          <w:bCs/>
+          <w:color w:val="FF0000"/>
+        </w:rPr>
+        <w:t xml:space="preserve"> the</w:t>
+      </w:r>
+      <w:r>
+        <w:rPr>
+          <w:rFonts w:ascii="Courier New" w:hAnsi="Courier New" w:cs="Courier New"/>
+          <w:b/>
+          <w:bCs/>
+          <w:color w:val="FF0000"/>
+        </w:rPr>
+        <w:t xml:space="preserve"> </w:t>
+      </w:r>
+      <w:r>
+        <w:rPr>
+          <w:rFonts w:ascii="Courier New" w:hAnsi="Courier New" w:cs="Courier New"/>
+          <w:b/>
+          <w:bCs/>
+          <w:color w:val="FF0000"/>
+        </w:rPr>
+        <w:t>lowest-numbered such window:</w:t>
+      </w:r>
     </w:p>
     <w:p>
       <w:pPr>
@@ -5403,6 +6037,9 @@
       <w:r>
         <w:rPr>
           <w:rFonts w:ascii="Courier New" w:hAnsi="Courier New" w:cs="Courier New"/>
+          <w:b/>
+          <w:bCs/>
+          <w:color w:val="00B050"/>
         </w:rPr>
         <w:t>if</w:t>
       </w:r>
@@ -5410,106 +6047,11 @@
       <w:r>
         <w:rPr>
           <w:rFonts w:ascii="Courier New" w:hAnsi="Courier New" w:cs="Courier New"/>
-        </w:rPr>
-        <w:t xml:space="preserve"> the FCN is All-1, if a Payload is present, the full SCHC</w:t>
-      </w:r>
-    </w:p>
-    <w:p>
-      <w:pPr>
-        <w:pStyle w:val="PlainText"/>
-        <w:rPr>
-          <w:rFonts w:ascii="Courier New" w:hAnsi="Courier New" w:cs="Courier New"/>
-        </w:rPr>
-      </w:pPr>
-      <w:r>
-        <w:rPr>
-          <w:rFonts w:ascii="Courier New" w:hAnsi="Courier New" w:cs="Courier New"/>
-        </w:rPr>
-        <w:t xml:space="preserve">      Fragment Payload MUST be assembled including the padding bits.</w:t>
-      </w:r>
-    </w:p>
-    <w:p>
-      <w:pPr>
-        <w:pStyle w:val="PlainText"/>
-        <w:rPr>
-          <w:rFonts w:ascii="Courier New" w:hAnsi="Courier New" w:cs="Courier New"/>
-        </w:rPr>
-      </w:pPr>
-      <w:r>
-        <w:rPr>
-          <w:rFonts w:ascii="Courier New" w:hAnsi="Courier New" w:cs="Courier New"/>
-        </w:rPr>
-        <w:t xml:space="preserve">      This is because the size of the last tile is not known by the</w:t>
-      </w:r>
-    </w:p>
-    <w:p>
-      <w:pPr>
-        <w:pStyle w:val="PlainText"/>
-        <w:rPr>
-          <w:rFonts w:ascii="Courier New" w:hAnsi="Courier New" w:cs="Courier New"/>
-        </w:rPr>
-      </w:pPr>
-      <w:r>
-        <w:rPr>
-          <w:rFonts w:ascii="Courier New" w:hAnsi="Courier New" w:cs="Courier New"/>
-        </w:rPr>
-        <w:t xml:space="preserve">      receiver; therefore, padding bits are indistinguishable from the</w:t>
-      </w:r>
-    </w:p>
-    <w:p>
-      <w:pPr>
-        <w:pStyle w:val="PlainText"/>
-        <w:rPr>
-          <w:rFonts w:ascii="Courier New" w:hAnsi="Courier New" w:cs="Courier New"/>
-        </w:rPr>
-      </w:pPr>
-      <w:r>
-        <w:rPr>
-          <w:rFonts w:ascii="Courier New" w:hAnsi="Courier New" w:cs="Courier New"/>
-        </w:rPr>
-        <w:t xml:space="preserve">      tile data bits, at this stage.  They will be removed by the SCHC</w:t>
-      </w:r>
-    </w:p>
-    <w:p>
-      <w:pPr>
-        <w:pStyle w:val="PlainText"/>
-        <w:rPr>
-          <w:rFonts w:ascii="Courier New" w:hAnsi="Courier New" w:cs="Courier New"/>
-        </w:rPr>
-      </w:pPr>
-      <w:r>
-        <w:rPr>
-          <w:rFonts w:ascii="Courier New" w:hAnsi="Courier New" w:cs="Courier New"/>
-        </w:rPr>
-        <w:t xml:space="preserve">      C/D sublayer.  If the size of the SCHC Fragment Payload exceeds or</w:t>
-      </w:r>
-    </w:p>
-    <w:p>
-      <w:pPr>
-        <w:pStyle w:val="PlainText"/>
-        <w:rPr>
-          <w:rFonts w:ascii="Courier New" w:hAnsi="Courier New" w:cs="Courier New"/>
-        </w:rPr>
-      </w:pPr>
-      <w:r>
-        <w:rPr>
-          <w:rFonts w:ascii="Courier New" w:hAnsi="Courier New" w:cs="Courier New"/>
-        </w:rPr>
-        <w:t xml:space="preserve">      equals the size of one regular tile plus the size of an L2 Word,</w:t>
-      </w:r>
-    </w:p>
-    <w:p>
-      <w:pPr>
-        <w:pStyle w:val="PlainText"/>
-        <w:rPr>
-          <w:rFonts w:ascii="Courier New" w:hAnsi="Courier New" w:cs="Courier New"/>
-        </w:rPr>
-      </w:pPr>
-      <w:r>
-        <w:rPr>
-          <w:rFonts w:ascii="Courier New" w:hAnsi="Courier New" w:cs="Courier New"/>
-        </w:rPr>
-        <w:t xml:space="preserve">      this SHOULD raise an error flag.</w:t>
+          <w:b/>
+          <w:bCs/>
+          <w:color w:val="00B050"/>
+        </w:rPr>
+        <w:t xml:space="preserve"> the receiver knows of any windows with missing tiles for the packet being reassembled, it MUST return a SCHC Compound ACK for the missing tiles, starting from the lowest-numbered window.</w:t>
       </w:r>
     </w:p>
     <w:p>
@@ -5545,498 +6087,192 @@
         <w:rPr>
           <w:rFonts w:ascii="Courier New" w:hAnsi="Courier New" w:cs="Courier New"/>
         </w:rPr>
-        <w:t>, tiles MUST be assembled based on the a priori known</w:t>
-      </w:r>
-    </w:p>
-    <w:p>
-      <w:pPr>
-        <w:pStyle w:val="PlainText"/>
-        <w:rPr>
-          <w:rFonts w:ascii="Courier New" w:hAnsi="Courier New" w:cs="Courier New"/>
-        </w:rPr>
-      </w:pPr>
-      <w:r>
-        <w:rPr>
-          <w:rFonts w:ascii="Courier New" w:hAnsi="Courier New" w:cs="Courier New"/>
-        </w:rPr>
-        <w:t xml:space="preserve">      tile size.</w:t>
-      </w:r>
-    </w:p>
-    <w:p>
-      <w:pPr>
-        <w:pStyle w:val="PlainText"/>
-        <w:rPr>
-          <w:rFonts w:ascii="Courier New" w:hAnsi="Courier New" w:cs="Courier New"/>
-        </w:rPr>
-      </w:pPr>
-    </w:p>
-    <w:p>
-      <w:pPr>
-        <w:pStyle w:val="PlainText"/>
-        <w:rPr>
-          <w:rFonts w:ascii="Courier New" w:hAnsi="Courier New" w:cs="Courier New"/>
-        </w:rPr>
-      </w:pPr>
-      <w:r>
-        <w:rPr>
-          <w:rFonts w:ascii="Courier New" w:hAnsi="Courier New" w:cs="Courier New"/>
-        </w:rPr>
-        <w:t xml:space="preserve">      -  If allowed by the Profile, the end of the payload MAY contain</w:t>
-      </w:r>
-    </w:p>
-    <w:p>
-      <w:pPr>
-        <w:pStyle w:val="PlainText"/>
-        <w:rPr>
-          <w:rFonts w:ascii="Courier New" w:hAnsi="Courier New" w:cs="Courier New"/>
-        </w:rPr>
-      </w:pPr>
-      <w:r>
-        <w:rPr>
-          <w:rFonts w:ascii="Courier New" w:hAnsi="Courier New" w:cs="Courier New"/>
-        </w:rPr>
-        <w:t xml:space="preserve">         the last tile, which may be shorter.  Padding bits are</w:t>
-      </w:r>
-    </w:p>
-    <w:p>
-      <w:pPr>
-        <w:pStyle w:val="PlainText"/>
-        <w:rPr>
-          <w:rFonts w:ascii="Courier New" w:hAnsi="Courier New" w:cs="Courier New"/>
-        </w:rPr>
-      </w:pPr>
-      <w:r>
-        <w:rPr>
-          <w:rFonts w:ascii="Courier New" w:hAnsi="Courier New" w:cs="Courier New"/>
-        </w:rPr>
-        <w:t xml:space="preserve">         indistinguishable from the tile data bits, at this stage.</w:t>
-      </w:r>
-    </w:p>
-    <w:p>
-      <w:pPr>
-        <w:pStyle w:val="PlainText"/>
-        <w:rPr>
-          <w:rFonts w:ascii="Courier New" w:hAnsi="Courier New" w:cs="Courier New"/>
-        </w:rPr>
-      </w:pPr>
-    </w:p>
-    <w:p>
-      <w:pPr>
-        <w:pStyle w:val="PlainText"/>
-        <w:rPr>
-          <w:rFonts w:ascii="Courier New" w:hAnsi="Courier New" w:cs="Courier New"/>
-        </w:rPr>
-      </w:pPr>
-      <w:r>
-        <w:rPr>
-          <w:rFonts w:ascii="Courier New" w:hAnsi="Courier New" w:cs="Courier New"/>
-        </w:rPr>
-        <w:t xml:space="preserve">      -  The payload may contain the penultimate tile that, if allowed</w:t>
-      </w:r>
-    </w:p>
-    <w:p>
-      <w:pPr>
-        <w:pStyle w:val="PlainText"/>
-        <w:rPr>
-          <w:rFonts w:ascii="Courier New" w:hAnsi="Courier New" w:cs="Courier New"/>
-        </w:rPr>
-      </w:pPr>
-      <w:r>
-        <w:rPr>
-          <w:rFonts w:ascii="Courier New" w:hAnsi="Courier New" w:cs="Courier New"/>
-        </w:rPr>
-        <w:t xml:space="preserve">         by the Profile, MAY be exactly one L2 Word shorter than the</w:t>
-      </w:r>
-    </w:p>
-    <w:p>
-      <w:pPr>
-        <w:pStyle w:val="PlainText"/>
-        <w:rPr>
-          <w:rFonts w:ascii="Courier New" w:hAnsi="Courier New" w:cs="Courier New"/>
-        </w:rPr>
-      </w:pPr>
-      <w:r>
-        <w:rPr>
-          <w:rFonts w:ascii="Courier New" w:hAnsi="Courier New" w:cs="Courier New"/>
-        </w:rPr>
-        <w:t xml:space="preserve">         regular tile size.</w:t>
-      </w:r>
-    </w:p>
-    <w:p>
-      <w:pPr>
-        <w:pStyle w:val="PlainText"/>
-        <w:rPr>
-          <w:rFonts w:ascii="Courier New" w:hAnsi="Courier New" w:cs="Courier New"/>
-        </w:rPr>
-      </w:pPr>
-    </w:p>
-    <w:p>
-      <w:pPr>
-        <w:pStyle w:val="PlainText"/>
-        <w:rPr>
-          <w:rFonts w:ascii="Courier New" w:hAnsi="Courier New" w:cs="Courier New"/>
-        </w:rPr>
-      </w:pPr>
-      <w:r>
-        <w:rPr>
-          <w:rFonts w:ascii="Courier New" w:hAnsi="Courier New" w:cs="Courier New"/>
-        </w:rPr>
-        <w:t xml:space="preserve">      -  Otherwise, padding bits MUST be discarded.  This is possible</w:t>
-      </w:r>
-    </w:p>
-    <w:p>
-      <w:pPr>
-        <w:pStyle w:val="PlainText"/>
-        <w:rPr>
-          <w:rFonts w:ascii="Courier New" w:hAnsi="Courier New" w:cs="Courier New"/>
-        </w:rPr>
-      </w:pPr>
-      <w:r>
-        <w:rPr>
-          <w:rFonts w:ascii="Courier New" w:hAnsi="Courier New" w:cs="Courier New"/>
-        </w:rPr>
-        <w:t xml:space="preserve">         because:</w:t>
-      </w:r>
-    </w:p>
-    <w:p>
-      <w:pPr>
-        <w:pStyle w:val="PlainText"/>
-        <w:rPr>
-          <w:rFonts w:ascii="Courier New" w:hAnsi="Courier New" w:cs="Courier New"/>
-        </w:rPr>
-      </w:pPr>
-    </w:p>
-    <w:p>
-      <w:pPr>
-        <w:pStyle w:val="PlainText"/>
-        <w:rPr>
-          <w:rFonts w:ascii="Courier New" w:hAnsi="Courier New" w:cs="Courier New"/>
-        </w:rPr>
-      </w:pPr>
-      <w:r>
-        <w:rPr>
-          <w:rFonts w:ascii="Courier New" w:hAnsi="Courier New" w:cs="Courier New"/>
-        </w:rPr>
-        <w:t xml:space="preserve">         </w:t>
-      </w:r>
-      <w:proofErr w:type="gramStart"/>
-      <w:r>
-        <w:rPr>
-          <w:rFonts w:ascii="Courier New" w:hAnsi="Courier New" w:cs="Courier New"/>
-        </w:rPr>
-        <w:t>o  the</w:t>
-      </w:r>
-      <w:proofErr w:type="gramEnd"/>
-      <w:r>
-        <w:rPr>
-          <w:rFonts w:ascii="Courier New" w:hAnsi="Courier New" w:cs="Courier New"/>
-        </w:rPr>
-        <w:t xml:space="preserve"> size of the tiles is known a priori,</w:t>
-      </w:r>
-    </w:p>
-    <w:p>
-      <w:pPr>
-        <w:pStyle w:val="PlainText"/>
-        <w:rPr>
-          <w:rFonts w:ascii="Courier New" w:hAnsi="Courier New" w:cs="Courier New"/>
-        </w:rPr>
-      </w:pPr>
-    </w:p>
-    <w:p>
-      <w:pPr>
-        <w:pStyle w:val="PlainText"/>
-        <w:rPr>
-          <w:rFonts w:ascii="Courier New" w:hAnsi="Courier New" w:cs="Courier New"/>
-        </w:rPr>
-      </w:pPr>
-      <w:r>
-        <w:rPr>
-          <w:rFonts w:ascii="Courier New" w:hAnsi="Courier New" w:cs="Courier New"/>
-        </w:rPr>
-        <w:t xml:space="preserve">         </w:t>
-      </w:r>
-      <w:proofErr w:type="gramStart"/>
-      <w:r>
-        <w:rPr>
-          <w:rFonts w:ascii="Courier New" w:hAnsi="Courier New" w:cs="Courier New"/>
-        </w:rPr>
-        <w:t>o  tiles</w:t>
-      </w:r>
-      <w:proofErr w:type="gramEnd"/>
-      <w:r>
-        <w:rPr>
-          <w:rFonts w:ascii="Courier New" w:hAnsi="Courier New" w:cs="Courier New"/>
-        </w:rPr>
-        <w:t xml:space="preserve"> are larger than an L2 Word, and</w:t>
-      </w:r>
-    </w:p>
-    <w:p>
-      <w:pPr>
-        <w:pStyle w:val="PlainText"/>
-        <w:rPr>
-          <w:rFonts w:ascii="Courier New" w:hAnsi="Courier New" w:cs="Courier New"/>
-        </w:rPr>
-      </w:pPr>
-    </w:p>
-    <w:p>
-      <w:pPr>
-        <w:pStyle w:val="PlainText"/>
-        <w:rPr>
-          <w:rFonts w:ascii="Courier New" w:hAnsi="Courier New" w:cs="Courier New"/>
-        </w:rPr>
-      </w:pPr>
-      <w:r>
-        <w:rPr>
-          <w:rFonts w:ascii="Courier New" w:hAnsi="Courier New" w:cs="Courier New"/>
-        </w:rPr>
-        <w:t xml:space="preserve">         </w:t>
-      </w:r>
-      <w:proofErr w:type="gramStart"/>
-      <w:r>
-        <w:rPr>
-          <w:rFonts w:ascii="Courier New" w:hAnsi="Courier New" w:cs="Courier New"/>
-        </w:rPr>
-        <w:t>o  padding</w:t>
-      </w:r>
-      <w:proofErr w:type="gramEnd"/>
-      <w:r>
-        <w:rPr>
-          <w:rFonts w:ascii="Courier New" w:hAnsi="Courier New" w:cs="Courier New"/>
-        </w:rPr>
-        <w:t xml:space="preserve"> bits are always strictly less than an L2 Word.</w:t>
-      </w:r>
-    </w:p>
-    <w:p>
-      <w:pPr>
-        <w:pStyle w:val="PlainText"/>
-        <w:rPr>
-          <w:rFonts w:ascii="Courier New" w:hAnsi="Courier New" w:cs="Courier New"/>
-        </w:rPr>
-      </w:pPr>
-    </w:p>
-    <w:p>
-      <w:pPr>
-        <w:pStyle w:val="PlainText"/>
-        <w:rPr>
-          <w:rFonts w:ascii="Courier New" w:hAnsi="Courier New" w:cs="Courier New"/>
-          <w:b/>
-          <w:bCs/>
-          <w:color w:val="00B050"/>
-        </w:rPr>
-      </w:pPr>
-      <w:r>
-        <w:rPr>
-          <w:rFonts w:ascii="Courier New" w:hAnsi="Courier New" w:cs="Courier New"/>
-          <w:b/>
-          <w:bCs/>
-          <w:color w:val="00B050"/>
-        </w:rPr>
-        <w:t xml:space="preserve">   On receiving an All-0 SCHC Fragment:</w:t>
-      </w:r>
-    </w:p>
-    <w:p>
-      <w:pPr>
-        <w:pStyle w:val="PlainText"/>
-        <w:rPr>
-          <w:rFonts w:ascii="Courier New" w:hAnsi="Courier New" w:cs="Courier New"/>
-          <w:b/>
-          <w:bCs/>
-          <w:color w:val="00B050"/>
-        </w:rPr>
-      </w:pPr>
-    </w:p>
-    <w:p>
-      <w:pPr>
-        <w:pStyle w:val="PlainText"/>
-        <w:rPr>
-          <w:rFonts w:ascii="Courier New" w:hAnsi="Courier New" w:cs="Courier New"/>
-          <w:b/>
-          <w:bCs/>
-          <w:color w:val="00B050"/>
-        </w:rPr>
-      </w:pPr>
-      <w:r>
-        <w:rPr>
-          <w:rFonts w:ascii="Courier New" w:hAnsi="Courier New" w:cs="Courier New"/>
-          <w:b/>
-          <w:bCs/>
-          <w:color w:val="00B050"/>
-        </w:rPr>
-        <w:t xml:space="preserve">   *  </w:t>
-      </w:r>
-      <w:proofErr w:type="gramStart"/>
-      <w:r>
-        <w:rPr>
-          <w:rFonts w:ascii="Courier New" w:hAnsi="Courier New" w:cs="Courier New"/>
-          <w:b/>
-          <w:bCs/>
-          <w:color w:val="00B050"/>
-        </w:rPr>
-        <w:t>if</w:t>
-      </w:r>
-      <w:proofErr w:type="gramEnd"/>
-      <w:r>
-        <w:rPr>
-          <w:rFonts w:ascii="Courier New" w:hAnsi="Courier New" w:cs="Courier New"/>
-          <w:b/>
-          <w:bCs/>
-          <w:color w:val="00B050"/>
-        </w:rPr>
-        <w:t xml:space="preserve"> the receiver knows of any windows with missing tiles for the</w:t>
-      </w:r>
-      <w:r>
-        <w:rPr>
-          <w:rFonts w:ascii="Courier New" w:hAnsi="Courier New" w:cs="Courier New"/>
-          <w:b/>
-          <w:bCs/>
-          <w:color w:val="00B050"/>
+        <w:t>:</w:t>
+      </w:r>
+    </w:p>
+    <w:p>
+      <w:pPr>
+        <w:pStyle w:val="PlainText"/>
+        <w:rPr>
+          <w:rFonts w:ascii="Courier New" w:hAnsi="Courier New" w:cs="Courier New"/>
+        </w:rPr>
+      </w:pPr>
+    </w:p>
+    <w:p>
+      <w:pPr>
+        <w:pStyle w:val="PlainText"/>
+        <w:rPr>
+          <w:rFonts w:ascii="Courier New" w:hAnsi="Courier New" w:cs="Courier New"/>
+        </w:rPr>
+      </w:pPr>
+      <w:r>
+        <w:rPr>
+          <w:rFonts w:ascii="Courier New" w:hAnsi="Courier New" w:cs="Courier New"/>
+        </w:rPr>
+        <w:t xml:space="preserve">      -  if it has received at least one tile, it MUST return a </w:t>
+      </w:r>
+      <w:r>
+        <w:rPr>
+          <w:rFonts w:ascii="Courier New" w:hAnsi="Courier New" w:cs="Courier New"/>
+          <w:b/>
+          <w:bCs/>
+          <w:color w:val="FF0000"/>
+        </w:rPr>
+        <w:t>SCHC ACK</w:t>
+      </w:r>
+      <w:r>
+        <w:rPr>
+          <w:rFonts w:ascii="Courier New" w:hAnsi="Courier New" w:cs="Courier New"/>
         </w:rPr>
         <w:t xml:space="preserve"> </w:t>
       </w:r>
-    </w:p>
-    <w:p>
-      <w:pPr>
-        <w:pStyle w:val="PlainText"/>
-        <w:rPr>
-          <w:rFonts w:ascii="Courier New" w:hAnsi="Courier New" w:cs="Courier New"/>
-          <w:b/>
-          <w:bCs/>
-          <w:color w:val="00B050"/>
-        </w:rPr>
-      </w:pPr>
-      <w:r>
-        <w:rPr>
-          <w:rFonts w:ascii="Courier New" w:hAnsi="Courier New" w:cs="Courier New"/>
-          <w:b/>
-          <w:bCs/>
-          <w:color w:val="00B050"/>
-        </w:rPr>
-        <w:t xml:space="preserve">      </w:t>
-      </w:r>
-      <w:r>
-        <w:rPr>
-          <w:rFonts w:ascii="Courier New" w:hAnsi="Courier New" w:cs="Courier New"/>
-          <w:b/>
-          <w:bCs/>
-          <w:color w:val="00B050"/>
-        </w:rPr>
-        <w:t xml:space="preserve">packet being reassembled (and if network conditions are known to be </w:t>
-      </w:r>
-    </w:p>
-    <w:p>
-      <w:pPr>
-        <w:pStyle w:val="PlainText"/>
-        <w:rPr>
-          <w:rFonts w:ascii="Courier New" w:hAnsi="Courier New" w:cs="Courier New"/>
-          <w:b/>
-          <w:bCs/>
-          <w:color w:val="00B050"/>
-        </w:rPr>
-      </w:pPr>
-      <w:r>
-        <w:rPr>
-          <w:rFonts w:ascii="Courier New" w:hAnsi="Courier New" w:cs="Courier New"/>
-          <w:b/>
-          <w:bCs/>
-          <w:color w:val="00B050"/>
-        </w:rPr>
-        <w:t xml:space="preserve">     </w:t>
-      </w:r>
-      <w:r>
-        <w:rPr>
-          <w:rFonts w:ascii="Courier New" w:hAnsi="Courier New" w:cs="Courier New"/>
-          <w:b/>
-          <w:bCs/>
-          <w:color w:val="00B050"/>
-        </w:rPr>
-        <w:t xml:space="preserve"> conducive), it MAY return a SCHC Compound ACK for the missing</w:t>
-      </w:r>
-      <w:r>
-        <w:rPr>
-          <w:rFonts w:ascii="Courier New" w:hAnsi="Courier New" w:cs="Courier New"/>
-          <w:b/>
-          <w:bCs/>
-          <w:color w:val="00B050"/>
+      <w:r>
+        <w:rPr>
+          <w:rFonts w:ascii="Courier New" w:hAnsi="Courier New" w:cs="Courier New"/>
+          <w:b/>
+          <w:bCs/>
+          <w:color w:val="00B050"/>
+        </w:rPr>
+        <w:t>SCHC Compound ACK</w:t>
+      </w:r>
+    </w:p>
+    <w:p>
+      <w:pPr>
+        <w:pStyle w:val="PlainText"/>
+        <w:rPr>
+          <w:rFonts w:ascii="Courier New" w:hAnsi="Courier New" w:cs="Courier New"/>
+        </w:rPr>
+      </w:pPr>
+      <w:r>
+        <w:rPr>
+          <w:rFonts w:ascii="Courier New" w:hAnsi="Courier New" w:cs="Courier New"/>
+        </w:rPr>
+        <w:t xml:space="preserve">         for the highest-numbered window it currently has tiles for,</w:t>
+      </w:r>
+    </w:p>
+    <w:p>
+      <w:pPr>
+        <w:pStyle w:val="PlainText"/>
+        <w:rPr>
+          <w:rFonts w:ascii="Courier New" w:hAnsi="Courier New" w:cs="Courier New"/>
+        </w:rPr>
+      </w:pPr>
+    </w:p>
+    <w:p>
+      <w:pPr>
+        <w:pStyle w:val="PlainText"/>
+        <w:rPr>
+          <w:rFonts w:ascii="Courier New" w:hAnsi="Courier New" w:cs="Courier New"/>
+        </w:rPr>
+      </w:pPr>
+      <w:r>
+        <w:rPr>
+          <w:rFonts w:ascii="Courier New" w:hAnsi="Courier New" w:cs="Courier New"/>
+        </w:rPr>
+        <w:t xml:space="preserve">      -  otherwise, it MUST return a </w:t>
+      </w:r>
+      <w:r>
+        <w:rPr>
+          <w:rFonts w:ascii="Courier New" w:hAnsi="Courier New" w:cs="Courier New"/>
+          <w:b/>
+          <w:bCs/>
+          <w:color w:val="FF0000"/>
+        </w:rPr>
+        <w:t>SCHC ACK</w:t>
+      </w:r>
+      <w:r>
+        <w:rPr>
+          <w:rFonts w:ascii="Courier New" w:hAnsi="Courier New" w:cs="Courier New"/>
         </w:rPr>
         <w:t xml:space="preserve"> </w:t>
       </w:r>
-    </w:p>
-    <w:p>
-      <w:pPr>
-        <w:pStyle w:val="PlainText"/>
-        <w:rPr>
-          <w:rFonts w:ascii="Courier New" w:hAnsi="Courier New" w:cs="Courier New"/>
-          <w:b/>
-          <w:bCs/>
-          <w:color w:val="00B050"/>
-        </w:rPr>
-      </w:pPr>
-      <w:r>
-        <w:rPr>
-          <w:rFonts w:ascii="Courier New" w:hAnsi="Courier New" w:cs="Courier New"/>
-          <w:b/>
-          <w:bCs/>
-          <w:color w:val="00B050"/>
-        </w:rPr>
-        <w:t xml:space="preserve">      </w:t>
-      </w:r>
-      <w:r>
-        <w:rPr>
-          <w:rFonts w:ascii="Courier New" w:hAnsi="Courier New" w:cs="Courier New"/>
-          <w:b/>
-          <w:bCs/>
-          <w:color w:val="00B050"/>
-        </w:rPr>
-        <w:t>tiles, starting from the lowest-numbered window.</w:t>
-      </w:r>
-    </w:p>
-    <w:p>
-      <w:pPr>
-        <w:pStyle w:val="PlainText"/>
-        <w:rPr>
-          <w:rFonts w:ascii="Courier New" w:hAnsi="Courier New" w:cs="Courier New"/>
-        </w:rPr>
-      </w:pPr>
-    </w:p>
-    <w:p>
-      <w:pPr>
-        <w:pStyle w:val="PlainText"/>
-        <w:rPr>
-          <w:rFonts w:ascii="Courier New" w:hAnsi="Courier New" w:cs="Courier New"/>
-        </w:rPr>
-      </w:pPr>
-      <w:r>
-        <w:rPr>
-          <w:rFonts w:ascii="Courier New" w:hAnsi="Courier New" w:cs="Courier New"/>
-        </w:rPr>
-        <w:t xml:space="preserve">   On receiving a SCHC ACK REQ or an All-1 SCHC Fragment:</w:t>
-      </w:r>
-    </w:p>
-    <w:p>
-      <w:pPr>
-        <w:pStyle w:val="PlainText"/>
-        <w:rPr>
-          <w:rFonts w:ascii="Courier New" w:hAnsi="Courier New" w:cs="Courier New"/>
-        </w:rPr>
-      </w:pPr>
-    </w:p>
-    <w:p>
-      <w:pPr>
-        <w:pStyle w:val="PlainText"/>
+      <w:r>
+        <w:rPr>
+          <w:rFonts w:ascii="Courier New" w:hAnsi="Courier New" w:cs="Courier New"/>
+          <w:b/>
+          <w:bCs/>
+          <w:color w:val="00B050"/>
+        </w:rPr>
+        <w:t>SCHC Compound ACK</w:t>
+      </w:r>
+      <w:r>
+        <w:rPr>
+          <w:rFonts w:ascii="Courier New" w:hAnsi="Courier New" w:cs="Courier New"/>
+        </w:rPr>
+        <w:t xml:space="preserve"> </w:t>
+      </w:r>
+      <w:r>
+        <w:rPr>
+          <w:rFonts w:ascii="Courier New" w:hAnsi="Courier New" w:cs="Courier New"/>
+        </w:rPr>
+        <w:t>for window numbered 0.</w:t>
+      </w:r>
+    </w:p>
+    <w:p>
+      <w:pPr>
+        <w:pStyle w:val="PlainText"/>
+        <w:rPr>
+          <w:rFonts w:ascii="Courier New" w:hAnsi="Courier New" w:cs="Courier New"/>
+        </w:rPr>
+      </w:pPr>
+    </w:p>
+    <w:p>
+      <w:pPr>
+        <w:pStyle w:val="PlainText"/>
+        <w:rPr>
+          <w:rFonts w:ascii="Courier New" w:hAnsi="Courier New" w:cs="Courier New"/>
+        </w:rPr>
+      </w:pPr>
+      <w:r>
+        <w:rPr>
+          <w:rFonts w:ascii="Courier New" w:hAnsi="Courier New" w:cs="Courier New"/>
+        </w:rPr>
+        <w:t xml:space="preserve">   A Profile MAY specify other times and circumstances at which a</w:t>
+      </w:r>
+    </w:p>
+    <w:p>
+      <w:pPr>
+        <w:pStyle w:val="PlainText"/>
+        <w:rPr>
+          <w:rFonts w:ascii="Courier New" w:hAnsi="Courier New" w:cs="Courier New"/>
+        </w:rPr>
+      </w:pPr>
+      <w:r>
+        <w:rPr>
+          <w:rFonts w:ascii="Courier New" w:hAnsi="Courier New" w:cs="Courier New"/>
+        </w:rPr>
+        <w:t xml:space="preserve">   receiver sends a </w:t>
+      </w:r>
+      <w:r>
         <w:rPr>
           <w:rFonts w:ascii="Courier New" w:hAnsi="Courier New" w:cs="Courier New"/>
           <w:b/>
           <w:bCs/>
           <w:color w:val="FF0000"/>
         </w:rPr>
-      </w:pPr>
-      <w:r>
-        <w:rPr>
-          <w:rFonts w:ascii="Courier New" w:hAnsi="Courier New" w:cs="Courier New"/>
-        </w:rPr>
-        <w:t xml:space="preserve">   *  </w:t>
-      </w:r>
-      <w:proofErr w:type="gramStart"/>
+        <w:t>SCHC ACK</w:t>
+      </w:r>
+      <w:r>
+        <w:rPr>
+          <w:rFonts w:ascii="Courier New" w:hAnsi="Courier New" w:cs="Courier New"/>
+        </w:rPr>
+        <w:t xml:space="preserve"> </w:t>
+      </w:r>
+      <w:r>
+        <w:rPr>
+          <w:rFonts w:ascii="Courier New" w:hAnsi="Courier New" w:cs="Courier New"/>
+          <w:b/>
+          <w:bCs/>
+          <w:color w:val="00B050"/>
+        </w:rPr>
+        <w:t>SCHC Compound ACK</w:t>
+      </w:r>
+      <w:r>
+        <w:rPr>
+          <w:rFonts w:ascii="Courier New" w:hAnsi="Courier New" w:cs="Courier New"/>
+        </w:rPr>
+        <w:t xml:space="preserve">, and which window the </w:t>
+      </w:r>
       <w:r>
         <w:rPr>
           <w:rFonts w:ascii="Courier New" w:hAnsi="Courier New" w:cs="Courier New"/>
@@ -6044,9 +6280,65 @@
           <w:bCs/>
           <w:color w:val="FF0000"/>
         </w:rPr>
-        <w:t>if</w:t>
-      </w:r>
-      <w:proofErr w:type="gramEnd"/>
+        <w:t>SCHC ACK</w:t>
+      </w:r>
+      <w:r>
+        <w:rPr>
+          <w:rFonts w:ascii="Courier New" w:hAnsi="Courier New" w:cs="Courier New"/>
+        </w:rPr>
+        <w:t xml:space="preserve"> </w:t>
+      </w:r>
+      <w:r>
+        <w:rPr>
+          <w:rFonts w:ascii="Courier New" w:hAnsi="Courier New" w:cs="Courier New"/>
+          <w:b/>
+          <w:bCs/>
+          <w:color w:val="00B050"/>
+        </w:rPr>
+        <w:t>SCHC Compound ACK</w:t>
+      </w:r>
+      <w:r>
+        <w:rPr>
+          <w:rFonts w:ascii="Courier New" w:hAnsi="Courier New" w:cs="Courier New"/>
+        </w:rPr>
+        <w:t xml:space="preserve"> reports</w:t>
+      </w:r>
+    </w:p>
+    <w:p>
+      <w:pPr>
+        <w:pStyle w:val="PlainText"/>
+        <w:rPr>
+          <w:rFonts w:ascii="Courier New" w:hAnsi="Courier New" w:cs="Courier New"/>
+        </w:rPr>
+      </w:pPr>
+      <w:r>
+        <w:rPr>
+          <w:rFonts w:ascii="Courier New" w:hAnsi="Courier New" w:cs="Courier New"/>
+        </w:rPr>
+        <w:t xml:space="preserve">   about in these circumstances.</w:t>
+      </w:r>
+    </w:p>
+    <w:p>
+      <w:pPr>
+        <w:pStyle w:val="PlainText"/>
+        <w:rPr>
+          <w:rFonts w:ascii="Courier New" w:hAnsi="Courier New" w:cs="Courier New"/>
+        </w:rPr>
+      </w:pPr>
+    </w:p>
+    <w:p>
+      <w:pPr>
+        <w:pStyle w:val="PlainText"/>
+        <w:rPr>
+          <w:rFonts w:ascii="Courier New" w:hAnsi="Courier New" w:cs="Courier New"/>
+        </w:rPr>
+      </w:pPr>
+      <w:r>
+        <w:rPr>
+          <w:rFonts w:ascii="Courier New" w:hAnsi="Courier New" w:cs="Courier New"/>
+        </w:rPr>
+        <w:t xml:space="preserve">   Upon sending a </w:t>
+      </w:r>
       <w:r>
         <w:rPr>
           <w:rFonts w:ascii="Courier New" w:hAnsi="Courier New" w:cs="Courier New"/>
@@ -6054,52 +6346,91 @@
           <w:bCs/>
           <w:color w:val="FF0000"/>
         </w:rPr>
-        <w:t xml:space="preserve"> the receiver knows of any windows with missing tiles for the</w:t>
-      </w:r>
-    </w:p>
-    <w:p>
-      <w:pPr>
-        <w:pStyle w:val="PlainText"/>
+        <w:t>SCHC ACK</w:t>
+      </w:r>
+      <w:r>
+        <w:rPr>
+          <w:rFonts w:ascii="Courier New" w:hAnsi="Courier New" w:cs="Courier New"/>
+        </w:rPr>
+        <w:t xml:space="preserve"> </w:t>
+      </w:r>
+      <w:r>
+        <w:rPr>
+          <w:rFonts w:ascii="Courier New" w:hAnsi="Courier New" w:cs="Courier New"/>
+          <w:b/>
+          <w:bCs/>
+          <w:color w:val="00B050"/>
+        </w:rPr>
+        <w:t>SCHC Compound ACK</w:t>
+      </w:r>
+      <w:r>
+        <w:rPr>
+          <w:rFonts w:ascii="Courier New" w:hAnsi="Courier New" w:cs="Courier New"/>
+        </w:rPr>
+        <w:t>, the receiver MUST increase the Attempts counter.</w:t>
+      </w:r>
+    </w:p>
+    <w:p>
+      <w:pPr>
+        <w:pStyle w:val="PlainText"/>
+        <w:rPr>
+          <w:rFonts w:ascii="Courier New" w:hAnsi="Courier New" w:cs="Courier New"/>
+        </w:rPr>
+      </w:pPr>
+    </w:p>
+    <w:p>
+      <w:pPr>
+        <w:pStyle w:val="PlainText"/>
+        <w:rPr>
+          <w:rFonts w:ascii="Courier New" w:hAnsi="Courier New" w:cs="Courier New"/>
+        </w:rPr>
+      </w:pPr>
+      <w:r>
+        <w:rPr>
+          <w:rFonts w:ascii="Courier New" w:hAnsi="Courier New" w:cs="Courier New"/>
+        </w:rPr>
+        <w:t xml:space="preserve">   After receiving an All-1 SCHC Fragment, a receiver MUST check the</w:t>
+      </w:r>
+    </w:p>
+    <w:p>
+      <w:pPr>
+        <w:pStyle w:val="PlainText"/>
+        <w:rPr>
+          <w:rFonts w:ascii="Courier New" w:hAnsi="Courier New" w:cs="Courier New"/>
+        </w:rPr>
+      </w:pPr>
+      <w:r>
+        <w:rPr>
+          <w:rFonts w:ascii="Courier New" w:hAnsi="Courier New" w:cs="Courier New"/>
+        </w:rPr>
+        <w:t xml:space="preserve">   integrity of the reassembled SCHC Packet at least every time it</w:t>
+      </w:r>
+    </w:p>
+    <w:p>
+      <w:pPr>
+        <w:pStyle w:val="PlainText"/>
+        <w:rPr>
+          <w:rFonts w:ascii="Courier New" w:hAnsi="Courier New" w:cs="Courier New"/>
+        </w:rPr>
+      </w:pPr>
+      <w:r>
+        <w:rPr>
+          <w:rFonts w:ascii="Courier New" w:hAnsi="Courier New" w:cs="Courier New"/>
+        </w:rPr>
+        <w:t xml:space="preserve">   prepares for sending a </w:t>
+      </w:r>
+      <w:r>
         <w:rPr>
           <w:rFonts w:ascii="Courier New" w:hAnsi="Courier New" w:cs="Courier New"/>
           <w:b/>
           <w:bCs/>
           <w:color w:val="FF0000"/>
         </w:rPr>
-      </w:pPr>
-      <w:r>
-        <w:rPr>
-          <w:rFonts w:ascii="Courier New" w:hAnsi="Courier New" w:cs="Courier New"/>
-          <w:b/>
-          <w:bCs/>
-          <w:color w:val="FF0000"/>
-        </w:rPr>
-        <w:t xml:space="preserve">      packet being reassembled, it MUST return a </w:t>
-      </w:r>
-      <w:r>
-        <w:rPr>
-          <w:rFonts w:ascii="Courier New" w:hAnsi="Courier New" w:cs="Courier New"/>
-          <w:b/>
-          <w:bCs/>
-          <w:color w:val="FF0000"/>
-        </w:rPr>
-        <w:t>SCHC ACK with</w:t>
-      </w:r>
-      <w:r>
-        <w:rPr>
-          <w:rFonts w:ascii="Courier New" w:hAnsi="Courier New" w:cs="Courier New"/>
-          <w:b/>
-          <w:bCs/>
-          <w:color w:val="FF0000"/>
-        </w:rPr>
-        <w:t xml:space="preserve"> the</w:t>
-      </w:r>
-      <w:r>
-        <w:rPr>
-          <w:rFonts w:ascii="Courier New" w:hAnsi="Courier New" w:cs="Courier New"/>
-          <w:b/>
-          <w:bCs/>
-          <w:color w:val="FF0000"/>
+        <w:t>SCHC ACK</w:t>
+      </w:r>
+      <w:r>
+        <w:rPr>
+          <w:rFonts w:ascii="Courier New" w:hAnsi="Courier New" w:cs="Courier New"/>
         </w:rPr>
         <w:t xml:space="preserve"> </w:t>
       </w:r>
@@ -6108,434 +6439,10 @@
           <w:rFonts w:ascii="Courier New" w:hAnsi="Courier New" w:cs="Courier New"/>
           <w:b/>
           <w:bCs/>
-          <w:color w:val="FF0000"/>
-        </w:rPr>
-        <w:t>lowest-numbered such window:</w:t>
-      </w:r>
-    </w:p>
-    <w:p>
-      <w:pPr>
-        <w:pStyle w:val="PlainText"/>
-        <w:rPr>
-          <w:rFonts w:ascii="Courier New" w:hAnsi="Courier New" w:cs="Courier New"/>
-        </w:rPr>
-      </w:pPr>
-      <w:r>
-        <w:rPr>
-          <w:rFonts w:ascii="Courier New" w:hAnsi="Courier New" w:cs="Courier New"/>
-        </w:rPr>
-        <w:t xml:space="preserve">   *  </w:t>
-      </w:r>
-      <w:proofErr w:type="gramStart"/>
-      <w:r>
-        <w:rPr>
-          <w:rFonts w:ascii="Courier New" w:hAnsi="Courier New" w:cs="Courier New"/>
-          <w:b/>
-          <w:bCs/>
-          <w:color w:val="00B050"/>
-        </w:rPr>
-        <w:t>if</w:t>
-      </w:r>
-      <w:proofErr w:type="gramEnd"/>
-      <w:r>
-        <w:rPr>
-          <w:rFonts w:ascii="Courier New" w:hAnsi="Courier New" w:cs="Courier New"/>
-          <w:b/>
-          <w:bCs/>
-          <w:color w:val="00B050"/>
-        </w:rPr>
-        <w:t xml:space="preserve"> the receiver knows of any windows with missing tiles for the packet being reassembled, it MUST return a SCHC Compound ACK for the missing tiles, starting from the lowest-numbered window.</w:t>
-      </w:r>
-    </w:p>
-    <w:p>
-      <w:pPr>
-        <w:pStyle w:val="PlainText"/>
-        <w:rPr>
-          <w:rFonts w:ascii="Courier New" w:hAnsi="Courier New" w:cs="Courier New"/>
-        </w:rPr>
-      </w:pPr>
-    </w:p>
-    <w:p>
-      <w:pPr>
-        <w:pStyle w:val="PlainText"/>
-        <w:rPr>
-          <w:rFonts w:ascii="Courier New" w:hAnsi="Courier New" w:cs="Courier New"/>
-        </w:rPr>
-      </w:pPr>
-      <w:r>
-        <w:rPr>
-          <w:rFonts w:ascii="Courier New" w:hAnsi="Courier New" w:cs="Courier New"/>
-        </w:rPr>
-        <w:t xml:space="preserve">   *  </w:t>
-      </w:r>
-      <w:proofErr w:type="gramStart"/>
-      <w:r>
-        <w:rPr>
-          <w:rFonts w:ascii="Courier New" w:hAnsi="Courier New" w:cs="Courier New"/>
-        </w:rPr>
-        <w:t>otherwise</w:t>
-      </w:r>
-      <w:proofErr w:type="gramEnd"/>
-      <w:r>
-        <w:rPr>
-          <w:rFonts w:ascii="Courier New" w:hAnsi="Courier New" w:cs="Courier New"/>
-        </w:rPr>
-        <w:t>:</w:t>
-      </w:r>
-    </w:p>
-    <w:p>
-      <w:pPr>
-        <w:pStyle w:val="PlainText"/>
-        <w:rPr>
-          <w:rFonts w:ascii="Courier New" w:hAnsi="Courier New" w:cs="Courier New"/>
-        </w:rPr>
-      </w:pPr>
-    </w:p>
-    <w:p>
-      <w:pPr>
-        <w:pStyle w:val="PlainText"/>
-        <w:rPr>
-          <w:rFonts w:ascii="Courier New" w:hAnsi="Courier New" w:cs="Courier New"/>
-        </w:rPr>
-      </w:pPr>
-      <w:r>
-        <w:rPr>
-          <w:rFonts w:ascii="Courier New" w:hAnsi="Courier New" w:cs="Courier New"/>
-        </w:rPr>
-        <w:t xml:space="preserve">      -  if it has received at least one tile, it MUST return a </w:t>
-      </w:r>
-      <w:r>
-        <w:rPr>
-          <w:rFonts w:ascii="Courier New" w:hAnsi="Courier New" w:cs="Courier New"/>
-          <w:b/>
-          <w:bCs/>
-          <w:color w:val="FF0000"/>
-        </w:rPr>
-        <w:t>SCHC ACK</w:t>
-      </w:r>
-      <w:r>
-        <w:rPr>
-          <w:rFonts w:ascii="Courier New" w:hAnsi="Courier New" w:cs="Courier New"/>
-        </w:rPr>
-        <w:t xml:space="preserve"> </w:t>
-      </w:r>
-      <w:r>
-        <w:rPr>
-          <w:rFonts w:ascii="Courier New" w:hAnsi="Courier New" w:cs="Courier New"/>
-          <w:b/>
-          <w:bCs/>
           <w:color w:val="00B050"/>
         </w:rPr>
         <w:t>SCHC Compound ACK</w:t>
       </w:r>
-    </w:p>
-    <w:p>
-      <w:pPr>
-        <w:pStyle w:val="PlainText"/>
-        <w:rPr>
-          <w:rFonts w:ascii="Courier New" w:hAnsi="Courier New" w:cs="Courier New"/>
-        </w:rPr>
-      </w:pPr>
-      <w:r>
-        <w:rPr>
-          <w:rFonts w:ascii="Courier New" w:hAnsi="Courier New" w:cs="Courier New"/>
-        </w:rPr>
-        <w:t xml:space="preserve">         for the highest-numbered window it currently has tiles for,</w:t>
-      </w:r>
-    </w:p>
-    <w:p>
-      <w:pPr>
-        <w:pStyle w:val="PlainText"/>
-        <w:rPr>
-          <w:rFonts w:ascii="Courier New" w:hAnsi="Courier New" w:cs="Courier New"/>
-        </w:rPr>
-      </w:pPr>
-    </w:p>
-    <w:p>
-      <w:pPr>
-        <w:pStyle w:val="PlainText"/>
-        <w:rPr>
-          <w:rFonts w:ascii="Courier New" w:hAnsi="Courier New" w:cs="Courier New"/>
-        </w:rPr>
-      </w:pPr>
-      <w:r>
-        <w:rPr>
-          <w:rFonts w:ascii="Courier New" w:hAnsi="Courier New" w:cs="Courier New"/>
-        </w:rPr>
-        <w:t xml:space="preserve">      -  otherwise, it MUST return a </w:t>
-      </w:r>
-      <w:r>
-        <w:rPr>
-          <w:rFonts w:ascii="Courier New" w:hAnsi="Courier New" w:cs="Courier New"/>
-          <w:b/>
-          <w:bCs/>
-          <w:color w:val="FF0000"/>
-        </w:rPr>
-        <w:t>SCHC ACK</w:t>
-      </w:r>
-      <w:r>
-        <w:rPr>
-          <w:rFonts w:ascii="Courier New" w:hAnsi="Courier New" w:cs="Courier New"/>
-        </w:rPr>
-        <w:t xml:space="preserve"> </w:t>
-      </w:r>
-      <w:r>
-        <w:rPr>
-          <w:rFonts w:ascii="Courier New" w:hAnsi="Courier New" w:cs="Courier New"/>
-          <w:b/>
-          <w:bCs/>
-          <w:color w:val="00B050"/>
-        </w:rPr>
-        <w:t>SCHC Compound ACK</w:t>
-      </w:r>
-      <w:r>
-        <w:rPr>
-          <w:rFonts w:ascii="Courier New" w:hAnsi="Courier New" w:cs="Courier New"/>
-        </w:rPr>
-        <w:t xml:space="preserve"> </w:t>
-      </w:r>
-      <w:r>
-        <w:rPr>
-          <w:rFonts w:ascii="Courier New" w:hAnsi="Courier New" w:cs="Courier New"/>
-        </w:rPr>
-        <w:t>for window numbered 0.</w:t>
-      </w:r>
-    </w:p>
-    <w:p>
-      <w:pPr>
-        <w:pStyle w:val="PlainText"/>
-        <w:rPr>
-          <w:rFonts w:ascii="Courier New" w:hAnsi="Courier New" w:cs="Courier New"/>
-        </w:rPr>
-      </w:pPr>
-    </w:p>
-    <w:p>
-      <w:pPr>
-        <w:pStyle w:val="PlainText"/>
-        <w:rPr>
-          <w:rFonts w:ascii="Courier New" w:hAnsi="Courier New" w:cs="Courier New"/>
-        </w:rPr>
-      </w:pPr>
-      <w:r>
-        <w:rPr>
-          <w:rFonts w:ascii="Courier New" w:hAnsi="Courier New" w:cs="Courier New"/>
-        </w:rPr>
-        <w:t xml:space="preserve">   A Profile MAY specify other times and circumstances at which a</w:t>
-      </w:r>
-    </w:p>
-    <w:p>
-      <w:pPr>
-        <w:pStyle w:val="PlainText"/>
-        <w:rPr>
-          <w:rFonts w:ascii="Courier New" w:hAnsi="Courier New" w:cs="Courier New"/>
-        </w:rPr>
-      </w:pPr>
-      <w:r>
-        <w:rPr>
-          <w:rFonts w:ascii="Courier New" w:hAnsi="Courier New" w:cs="Courier New"/>
-        </w:rPr>
-        <w:t xml:space="preserve">   receiver sends a </w:t>
-      </w:r>
-      <w:r>
-        <w:rPr>
-          <w:rFonts w:ascii="Courier New" w:hAnsi="Courier New" w:cs="Courier New"/>
-          <w:b/>
-          <w:bCs/>
-          <w:color w:val="FF0000"/>
-        </w:rPr>
-        <w:t>SCHC ACK</w:t>
-      </w:r>
-      <w:r>
-        <w:rPr>
-          <w:rFonts w:ascii="Courier New" w:hAnsi="Courier New" w:cs="Courier New"/>
-        </w:rPr>
-        <w:t xml:space="preserve"> </w:t>
-      </w:r>
-      <w:r>
-        <w:rPr>
-          <w:rFonts w:ascii="Courier New" w:hAnsi="Courier New" w:cs="Courier New"/>
-          <w:b/>
-          <w:bCs/>
-          <w:color w:val="00B050"/>
-        </w:rPr>
-        <w:t>SCHC Compound ACK</w:t>
-      </w:r>
-      <w:r>
-        <w:rPr>
-          <w:rFonts w:ascii="Courier New" w:hAnsi="Courier New" w:cs="Courier New"/>
-        </w:rPr>
-        <w:t xml:space="preserve">, and which window the </w:t>
-      </w:r>
-      <w:r>
-        <w:rPr>
-          <w:rFonts w:ascii="Courier New" w:hAnsi="Courier New" w:cs="Courier New"/>
-          <w:b/>
-          <w:bCs/>
-          <w:color w:val="FF0000"/>
-        </w:rPr>
-        <w:t>SCHC ACK</w:t>
-      </w:r>
-      <w:r>
-        <w:rPr>
-          <w:rFonts w:ascii="Courier New" w:hAnsi="Courier New" w:cs="Courier New"/>
-        </w:rPr>
-        <w:t xml:space="preserve"> </w:t>
-      </w:r>
-      <w:r>
-        <w:rPr>
-          <w:rFonts w:ascii="Courier New" w:hAnsi="Courier New" w:cs="Courier New"/>
-          <w:b/>
-          <w:bCs/>
-          <w:color w:val="00B050"/>
-        </w:rPr>
-        <w:t>SCHC Compound ACK</w:t>
-      </w:r>
-      <w:r>
-        <w:rPr>
-          <w:rFonts w:ascii="Courier New" w:hAnsi="Courier New" w:cs="Courier New"/>
-        </w:rPr>
-        <w:t xml:space="preserve"> reports</w:t>
-      </w:r>
-    </w:p>
-    <w:p>
-      <w:pPr>
-        <w:pStyle w:val="PlainText"/>
-        <w:rPr>
-          <w:rFonts w:ascii="Courier New" w:hAnsi="Courier New" w:cs="Courier New"/>
-        </w:rPr>
-      </w:pPr>
-      <w:r>
-        <w:rPr>
-          <w:rFonts w:ascii="Courier New" w:hAnsi="Courier New" w:cs="Courier New"/>
-        </w:rPr>
-        <w:t xml:space="preserve">   about in these circumstances.</w:t>
-      </w:r>
-    </w:p>
-    <w:p>
-      <w:pPr>
-        <w:pStyle w:val="PlainText"/>
-        <w:rPr>
-          <w:rFonts w:ascii="Courier New" w:hAnsi="Courier New" w:cs="Courier New"/>
-        </w:rPr>
-      </w:pPr>
-    </w:p>
-    <w:p>
-      <w:pPr>
-        <w:pStyle w:val="PlainText"/>
-        <w:rPr>
-          <w:rFonts w:ascii="Courier New" w:hAnsi="Courier New" w:cs="Courier New"/>
-        </w:rPr>
-      </w:pPr>
-      <w:r>
-        <w:rPr>
-          <w:rFonts w:ascii="Courier New" w:hAnsi="Courier New" w:cs="Courier New"/>
-        </w:rPr>
-        <w:t xml:space="preserve">   Upon sending a </w:t>
-      </w:r>
-      <w:r>
-        <w:rPr>
-          <w:rFonts w:ascii="Courier New" w:hAnsi="Courier New" w:cs="Courier New"/>
-          <w:b/>
-          <w:bCs/>
-          <w:color w:val="FF0000"/>
-        </w:rPr>
-        <w:t>SCHC ACK</w:t>
-      </w:r>
-      <w:r>
-        <w:rPr>
-          <w:rFonts w:ascii="Courier New" w:hAnsi="Courier New" w:cs="Courier New"/>
-        </w:rPr>
-        <w:t xml:space="preserve"> </w:t>
-      </w:r>
-      <w:r>
-        <w:rPr>
-          <w:rFonts w:ascii="Courier New" w:hAnsi="Courier New" w:cs="Courier New"/>
-          <w:b/>
-          <w:bCs/>
-          <w:color w:val="00B050"/>
-        </w:rPr>
-        <w:t>SCHC Compound ACK</w:t>
-      </w:r>
-      <w:r>
-        <w:rPr>
-          <w:rFonts w:ascii="Courier New" w:hAnsi="Courier New" w:cs="Courier New"/>
-        </w:rPr>
-        <w:t>, the receiver MUST increase the Attempts counter.</w:t>
-      </w:r>
-    </w:p>
-    <w:p>
-      <w:pPr>
-        <w:pStyle w:val="PlainText"/>
-        <w:rPr>
-          <w:rFonts w:ascii="Courier New" w:hAnsi="Courier New" w:cs="Courier New"/>
-        </w:rPr>
-      </w:pPr>
-    </w:p>
-    <w:p>
-      <w:pPr>
-        <w:pStyle w:val="PlainText"/>
-        <w:rPr>
-          <w:rFonts w:ascii="Courier New" w:hAnsi="Courier New" w:cs="Courier New"/>
-        </w:rPr>
-      </w:pPr>
-      <w:r>
-        <w:rPr>
-          <w:rFonts w:ascii="Courier New" w:hAnsi="Courier New" w:cs="Courier New"/>
-        </w:rPr>
-        <w:t xml:space="preserve">   After receiving an All-1 SCHC Fragment, a receiver MUST check the</w:t>
-      </w:r>
-    </w:p>
-    <w:p>
-      <w:pPr>
-        <w:pStyle w:val="PlainText"/>
-        <w:rPr>
-          <w:rFonts w:ascii="Courier New" w:hAnsi="Courier New" w:cs="Courier New"/>
-        </w:rPr>
-      </w:pPr>
-      <w:r>
-        <w:rPr>
-          <w:rFonts w:ascii="Courier New" w:hAnsi="Courier New" w:cs="Courier New"/>
-        </w:rPr>
-        <w:t xml:space="preserve">   integrity of the reassembled SCHC Packet at least every time it</w:t>
-      </w:r>
-    </w:p>
-    <w:p>
-      <w:pPr>
-        <w:pStyle w:val="PlainText"/>
-        <w:rPr>
-          <w:rFonts w:ascii="Courier New" w:hAnsi="Courier New" w:cs="Courier New"/>
-        </w:rPr>
-      </w:pPr>
-      <w:r>
-        <w:rPr>
-          <w:rFonts w:ascii="Courier New" w:hAnsi="Courier New" w:cs="Courier New"/>
-        </w:rPr>
-        <w:t xml:space="preserve">   prepares for sending a </w:t>
-      </w:r>
-      <w:r>
-        <w:rPr>
-          <w:rFonts w:ascii="Courier New" w:hAnsi="Courier New" w:cs="Courier New"/>
-          <w:b/>
-          <w:bCs/>
-          <w:color w:val="FF0000"/>
-        </w:rPr>
-        <w:t>SCHC ACK</w:t>
-      </w:r>
-      <w:r>
-        <w:rPr>
-          <w:rFonts w:ascii="Courier New" w:hAnsi="Courier New" w:cs="Courier New"/>
-        </w:rPr>
-        <w:t xml:space="preserve"> </w:t>
-      </w:r>
-      <w:r>
-        <w:rPr>
-          <w:rFonts w:ascii="Courier New" w:hAnsi="Courier New" w:cs="Courier New"/>
-          <w:b/>
-          <w:bCs/>
-          <w:color w:val="00B050"/>
-        </w:rPr>
-        <w:t>SCHC Compound ACK</w:t>
-      </w:r>
       <w:r>
         <w:rPr>
           <w:rFonts w:ascii="Courier New" w:hAnsi="Courier New" w:cs="Courier New"/>
@@ -6598,7 +6505,6 @@
         <w:rPr>
           <w:rFonts w:ascii="Courier New" w:hAnsi="Courier New" w:cs="Courier New"/>
         </w:rPr>
-        <w:lastRenderedPageBreak/>
         <w:t xml:space="preserve">   Upon expiration of the Inactivity Timer, the receiver MUST send a</w:t>
       </w:r>
     </w:p>
@@ -6876,65 +6782,6 @@
     </w:sectPr>
   </w:body>
 </w:document>
-</file>
-
-<file path=word/comments.xml><?xml version="1.0" encoding="utf-8"?>
-<w:comments xmlns:wpc="http://schemas.microsoft.com/office/word/2010/wordprocessingCanvas" xmlns:cx="http://schemas.microsoft.com/office/drawing/2014/chartex" xmlns:cx1="http://schemas.microsoft.com/office/drawing/2015/9/8/chartex" xmlns:cx2="http://schemas.microsoft.com/office/drawing/2015/10/21/chartex" xmlns:cx3="http://schemas.microsoft.com/office/drawing/2016/5/9/chartex" xmlns:cx4="http://schemas.microsoft.com/office/drawing/2016/5/10/chartex" xmlns:cx5="http://schemas.microsoft.com/office/drawing/2016/5/11/chartex" xmlns:cx6="http://schemas.microsoft.com/office/drawing/2016/5/12/chartex" xmlns:cx7="http://schemas.microsoft.com/office/drawing/2016/5/13/chartex" xmlns:cx8="http://schemas.microsoft.com/office/drawing/2016/5/14/chartex" xmlns:mc="http://schemas.openxmlformats.org/markup-compatibility/2006" xmlns:aink="http://schemas.microsoft.com/office/drawing/2016/ink" xmlns:am3d="http://schemas.microsoft.com/office/drawing/2017/model3d" xmlns:o="urn:schemas-microsoft-com:office:office" xmlns:oel="http://schemas.microsoft.com/office/2019/extlst" xmlns:r="http://schemas.openxmlformats.org/officeDocument/2006/relationships" xmlns:m="http://schemas.openxmlformats.org/officeDocument/2006/math" xmlns:v="urn:schemas-microsoft-com:vml" xmlns:wp14="http://schemas.microsoft.com/office/word/2010/wordprocessingDrawing" xmlns:wp="http://schemas.openxmlformats.org/drawingml/2006/wordprocessingDrawing" xmlns:w10="urn:schemas-microsoft-com:office:word" xmlns:w="http://schemas.openxmlformats.org/wordprocessingml/2006/main" xmlns:w14="http://schemas.microsoft.com/office/word/2010/wordml" xmlns:w15="http://schemas.microsoft.com/office/word/2012/wordml" xmlns:w16cex="http://schemas.microsoft.com/office/word/2018/wordml/cex" xmlns:w16cid="http://schemas.microsoft.com/office/word/2016/wordml/cid" xmlns:w16="http://schemas.microsoft.com/office/word/2018/wordml" xmlns:w16sdtdh="http://schemas.microsoft.com/office/word/2020/wordml/sdtdatahash" xmlns:w16se="http://schemas.microsoft.com/office/word/2015/wordml/symex" xmlns:wpg="http://schemas.microsoft.com/office/word/2010/wordprocessingGroup" xmlns:wpi="http://schemas.microsoft.com/office/word/2010/wordprocessingInk" xmlns:wne="http://schemas.microsoft.com/office/word/2006/wordml" xmlns:wps="http://schemas.microsoft.com/office/word/2010/wordprocessingShape" mc:Ignorable="w14 w15 w16se w16cid w16 w16cex w16sdtdh wp14">
-  <w:comment w:id="0" w:author="Carles Gomez" w:date="2022-07-02T09:03:00Z" w:initials="CG">
-    <w:p>
-      <w:pPr>
-        <w:pStyle w:val="CommentText"/>
-      </w:pPr>
-      <w:r>
-        <w:rPr>
-          <w:rStyle w:val="CommentReference"/>
-        </w:rPr>
-        <w:annotationRef/>
-      </w:r>
-      <w:r>
-        <w:t>I understand that this may be better than resending the All-1 (which may have some payload and may be larger than the SCHC ACK REQ). All good then!</w:t>
-      </w:r>
-    </w:p>
-  </w:comment>
-  <w:comment w:id="1" w:author="Carles Gomez" w:date="2022-07-02T09:01:00Z" w:initials="CG">
-    <w:p>
-      <w:pPr>
-        <w:pStyle w:val="CommentText"/>
-      </w:pPr>
-      <w:r>
-        <w:rPr>
-          <w:rStyle w:val="CommentReference"/>
-        </w:rPr>
-        <w:annotationRef/>
-      </w:r>
-      <w:r>
-        <w:t xml:space="preserve">If the Compound ACK reports about the last window, it means all fragments have already been sent at least once. Thus, there should be no “remaining SCHC </w:t>
-      </w:r>
-      <w:proofErr w:type="gramStart"/>
-      <w:r>
-        <w:t>Fragments”…</w:t>
-      </w:r>
-      <w:proofErr w:type="gramEnd"/>
-      <w:r>
-        <w:t xml:space="preserve"> Am I missing something?</w:t>
-      </w:r>
-    </w:p>
-  </w:comment>
-</w:comments>
-</file>
-
-<file path=word/commentsExtended.xml><?xml version="1.0" encoding="utf-8"?>
-<w15:commentsEx xmlns:wpc="http://schemas.microsoft.com/office/word/2010/wordprocessingCanvas" xmlns:cx="http://schemas.microsoft.com/office/drawing/2014/chartex" xmlns:cx1="http://schemas.microsoft.com/office/drawing/2015/9/8/chartex" xmlns:cx2="http://schemas.microsoft.com/office/drawing/2015/10/21/chartex" xmlns:cx3="http://schemas.microsoft.com/office/drawing/2016/5/9/chartex" xmlns:cx4="http://schemas.microsoft.com/office/drawing/2016/5/10/chartex" xmlns:cx5="http://schemas.microsoft.com/office/drawing/2016/5/11/chartex" xmlns:cx6="http://schemas.microsoft.com/office/drawing/2016/5/12/chartex" xmlns:cx7="http://schemas.microsoft.com/office/drawing/2016/5/13/chartex" xmlns:cx8="http://schemas.microsoft.com/office/drawing/2016/5/14/chartex" xmlns:mc="http://schemas.openxmlformats.org/markup-compatibility/2006" xmlns:aink="http://schemas.microsoft.com/office/drawing/2016/ink" xmlns:am3d="http://schemas.microsoft.com/office/drawing/2017/model3d" xmlns:o="urn:schemas-microsoft-com:office:office" xmlns:oel="http://schemas.microsoft.com/office/2019/extlst" xmlns:r="http://schemas.openxmlformats.org/officeDocument/2006/relationships" xmlns:m="http://schemas.openxmlformats.org/officeDocument/2006/math" xmlns:v="urn:schemas-microsoft-com:vml" xmlns:wp14="http://schemas.microsoft.com/office/word/2010/wordprocessingDrawing" xmlns:wp="http://schemas.openxmlformats.org/drawingml/2006/wordprocessingDrawing" xmlns:w10="urn:schemas-microsoft-com:office:word" xmlns:w="http://schemas.openxmlformats.org/wordprocessingml/2006/main" xmlns:w14="http://schemas.microsoft.com/office/word/2010/wordml" xmlns:w15="http://schemas.microsoft.com/office/word/2012/wordml" xmlns:w16cex="http://schemas.microsoft.com/office/word/2018/wordml/cex" xmlns:w16cid="http://schemas.microsoft.com/office/word/2016/wordml/cid" xmlns:w16="http://schemas.microsoft.com/office/word/2018/wordml" xmlns:w16sdtdh="http://schemas.microsoft.com/office/word/2020/wordml/sdtdatahash" xmlns:w16se="http://schemas.microsoft.com/office/word/2015/wordml/symex" xmlns:wpg="http://schemas.microsoft.com/office/word/2010/wordprocessingGroup" xmlns:wpi="http://schemas.microsoft.com/office/word/2010/wordprocessingInk" xmlns:wne="http://schemas.microsoft.com/office/word/2006/wordml" xmlns:wps="http://schemas.microsoft.com/office/word/2010/wordprocessingShape" mc:Ignorable="w14 w15 w16se w16cid w16 w16cex w16sdtdh wp14">
-  <w15:commentEx w15:paraId="799FD712" w15:done="0"/>
-  <w15:commentEx w15:paraId="29F2088C" w15:done="0"/>
-</w15:commentsEx>
-</file>
-
-<file path=word/commentsIds.xml><?xml version="1.0" encoding="utf-8"?>
-<w16cid:commentsIds xmlns:wpc="http://schemas.microsoft.com/office/word/2010/wordprocessingCanvas" xmlns:cx="http://schemas.microsoft.com/office/drawing/2014/chartex" xmlns:cx1="http://schemas.microsoft.com/office/drawing/2015/9/8/chartex" xmlns:cx2="http://schemas.microsoft.com/office/drawing/2015/10/21/chartex" xmlns:cx3="http://schemas.microsoft.com/office/drawing/2016/5/9/chartex" xmlns:cx4="http://schemas.microsoft.com/office/drawing/2016/5/10/chartex" xmlns:cx5="http://schemas.microsoft.com/office/drawing/2016/5/11/chartex" xmlns:cx6="http://schemas.microsoft.com/office/drawing/2016/5/12/chartex" xmlns:cx7="http://schemas.microsoft.com/office/drawing/2016/5/13/chartex" xmlns:cx8="http://schemas.microsoft.com/office/drawing/2016/5/14/chartex" xmlns:mc="http://schemas.openxmlformats.org/markup-compatibility/2006" xmlns:aink="http://schemas.microsoft.com/office/drawing/2016/ink" xmlns:am3d="http://schemas.microsoft.com/office/drawing/2017/model3d" xmlns:o="urn:schemas-microsoft-com:office:office" xmlns:oel="http://schemas.microsoft.com/office/2019/extlst" xmlns:r="http://schemas.openxmlformats.org/officeDocument/2006/relationships" xmlns:m="http://schemas.openxmlformats.org/officeDocument/2006/math" xmlns:v="urn:schemas-microsoft-com:vml" xmlns:wp14="http://schemas.microsoft.com/office/word/2010/wordprocessingDrawing" xmlns:wp="http://schemas.openxmlformats.org/drawingml/2006/wordprocessingDrawing" xmlns:w10="urn:schemas-microsoft-com:office:word" xmlns:w="http://schemas.openxmlformats.org/wordprocessingml/2006/main" xmlns:w14="http://schemas.microsoft.com/office/word/2010/wordml" xmlns:w15="http://schemas.microsoft.com/office/word/2012/wordml" xmlns:w16cex="http://schemas.microsoft.com/office/word/2018/wordml/cex" xmlns:w16cid="http://schemas.microsoft.com/office/word/2016/wordml/cid" xmlns:w16="http://schemas.microsoft.com/office/word/2018/wordml" xmlns:w16sdtdh="http://schemas.microsoft.com/office/word/2020/wordml/sdtdatahash" xmlns:w16se="http://schemas.microsoft.com/office/word/2015/wordml/symex" xmlns:wpg="http://schemas.microsoft.com/office/word/2010/wordprocessingGroup" xmlns:wpi="http://schemas.microsoft.com/office/word/2010/wordprocessingInk" xmlns:wne="http://schemas.microsoft.com/office/word/2006/wordml" xmlns:wps="http://schemas.microsoft.com/office/word/2010/wordprocessingShape" mc:Ignorable="w14 w15 w16se w16cid w16 w16cex w16sdtdh wp14">
-  <w16cid:commentId w16cid:paraId="799FD712" w16cid:durableId="266D99FB"/>
-  <w16cid:commentId w16cid:paraId="29F2088C" w16cid:durableId="266D99FC"/>
-</w16cid:commentsIds>
 </file>
 
 <file path=word/styles.xml><?xml version="1.0" encoding="utf-8"?>

</xml_diff>

<commit_message>
minor fixed indicated by Diego.
</commit_message>
<xml_diff>
--- a/old-new-text-RFC8724_CG.docx
+++ b/old-new-text-RFC8724_CG.docx
@@ -4110,7 +4110,39 @@
           <w:bCs/>
           <w:color w:val="00B050"/>
         </w:rPr>
-        <w:t>to confirm that</w:t>
+        <w:t>to</w:t>
+      </w:r>
+      <w:r>
+        <w:rPr>
+          <w:b/>
+          <w:bCs/>
+          <w:color w:val="00B050"/>
+        </w:rPr>
+        <w:t xml:space="preserve"> ask the receiver</w:t>
+      </w:r>
+      <w:r>
+        <w:rPr>
+          <w:b/>
+          <w:bCs/>
+          <w:color w:val="00B050"/>
+        </w:rPr>
+        <w:t xml:space="preserve"> confirm</w:t>
+      </w:r>
+      <w:r>
+        <w:rPr>
+          <w:b/>
+          <w:bCs/>
+          <w:color w:val="00B050"/>
+        </w:rPr>
+        <w:t>ation</w:t>
+      </w:r>
+      <w:r>
+        <w:rPr>
+          <w:b/>
+          <w:bCs/>
+          <w:color w:val="00B050"/>
+        </w:rPr>
+        <w:t xml:space="preserve"> that</w:t>
       </w:r>
     </w:p>
     <w:p>

</xml_diff>